<commit_message>
Inicio de marco teorico
</commit_message>
<xml_diff>
--- a/bridges.docx
+++ b/bridges.docx
@@ -37,7 +37,7 @@
         <w:rPr>
           <w:noProof/>
         </w:rPr>
-        <w:pict w14:anchorId="6461535F">
+        <w:pict w14:anchorId="34BA4451">
           <v:rect id="Rectángulo 3" o:spid="_x0000_s2053" style="position:absolute;margin-left:-51.25pt;margin-top:-11.65pt;width:558.75pt;height:46.15pt;z-index:251656704;visibility:visible;mso-wrap-style:square;mso-width-percent:0;mso-height-percent:0;mso-wrap-distance-left:9pt;mso-wrap-distance-top:0;mso-wrap-distance-right:9pt;mso-wrap-distance-bottom:0;mso-position-horizontal:absolute;mso-position-horizontal-relative:text;mso-position-vertical:absolute;mso-position-vertical-relative:text;mso-width-percent:0;mso-height-percent:0;mso-width-relative:page;mso-height-relative:page;v-text-anchor:middle" o:gfxdata="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" fillcolor="#4f81bd" stroked="f" strokeweight="2pt"/>
         </w:pict>
       </w:r>
@@ -45,7 +45,7 @@
         <w:rPr>
           <w:noProof/>
         </w:rPr>
-        <w:pict w14:anchorId="1E2B10F5">
+        <w:pict w14:anchorId="236A7259">
           <v:rect id="Rectángulo 2" o:spid="_x0000_s2052" style="position:absolute;margin-left:-51.25pt;margin-top:-112.5pt;width:558.75pt;height:70.1pt;z-index:251655680;visibility:visible;mso-wrap-style:square;mso-width-percent:0;mso-height-percent:0;mso-wrap-distance-left:9pt;mso-wrap-distance-top:0;mso-wrap-distance-right:9pt;mso-wrap-distance-bottom:0;mso-position-horizontal:absolute;mso-position-horizontal-relative:text;mso-position-vertical:absolute;mso-position-vertical-relative:text;mso-width-percent:0;mso-height-percent:0;mso-width-relative:page;mso-height-relative:margin;v-text-anchor:middle" o:gfxdata="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" fillcolor="#4f81bd" stroked="f" strokeweight="2pt"/>
         </w:pict>
       </w:r>
@@ -53,7 +53,7 @@
         <w:rPr>
           <w:noProof/>
         </w:rPr>
-        <w:pict w14:anchorId="20F6EFF2">
+        <w:pict w14:anchorId="2DFDF76D">
           <v:shapetype id="_x0000_t202" coordsize="21600,21600" o:spt="202" path="m,l,21600r21600,l21600,xe">
             <v:stroke joinstyle="miter"/>
             <v:path gradientshapeok="t" o:connecttype="rect"/>
@@ -378,6 +378,7 @@
         <w:pStyle w:val="Para"/>
         <w:ind w:firstLine="0"/>
         <w:rPr>
+          <w:color w:val="8064A2" w:themeColor="accent4"/>
           <w:lang w:val="es-CO"/>
         </w:rPr>
       </w:pPr>
@@ -385,85 +386,30 @@
     <w:p>
       <w:pPr>
         <w:pStyle w:val="Para"/>
-        <w:ind w:firstLine="0"/>
-        <w:rPr>
-          <w:color w:val="8064A2" w:themeColor="accent4"/>
-          <w:lang w:val="es-CO"/>
-        </w:rPr>
-      </w:pPr>
-      <w:r>
-        <w:rPr>
-          <w:lang w:val="es-CO"/>
-        </w:rPr>
-        <w:br/>
-      </w:r>
-      <w:r>
-        <w:rPr>
-          <w:color w:val="8064A2" w:themeColor="accent4"/>
-          <w:lang w:val="es-CO"/>
-        </w:rPr>
-        <w:t>-La siguiente es la introducción-</w:t>
-      </w:r>
+        <w:widowControl w:val="0"/>
+        <w:rPr>
+          <w:lang w:val="es-CO"/>
+        </w:rPr>
+      </w:pPr>
     </w:p>
     <w:p>
       <w:pPr>
-        <w:pStyle w:val="Para"/>
-        <w:rPr>
-          <w:lang w:val="es-CO"/>
-        </w:rPr>
-      </w:pPr>
-      <w:r>
-        <w:rPr>
-          <w:lang w:val="es-CO"/>
-        </w:rPr>
-        <w:t>En el año 2008, Satoshi Nakamoto publica el articulo “Bitcoin: A Peer-</w:t>
-      </w:r>
-      <w:proofErr w:type="spellStart"/>
-      <w:r>
-        <w:rPr>
-          <w:lang w:val="es-CO"/>
-        </w:rPr>
-        <w:t>to</w:t>
-      </w:r>
-      <w:proofErr w:type="spellEnd"/>
-      <w:r>
-        <w:rPr>
-          <w:lang w:val="es-CO"/>
-        </w:rPr>
-        <w:t xml:space="preserve">-Peer Electronic Cash </w:t>
-      </w:r>
-      <w:proofErr w:type="spellStart"/>
-      <w:r>
-        <w:rPr>
-          <w:lang w:val="es-CO"/>
-        </w:rPr>
-        <w:t>System</w:t>
-      </w:r>
-      <w:proofErr w:type="spellEnd"/>
-      <w:r>
-        <w:rPr>
-          <w:lang w:val="es-CO"/>
-        </w:rPr>
-        <w:t xml:space="preserve">”. En este artículo, basado en trabajo previo en criptografía y sistemas distribuidos, sentó las bases de lo que hoy se conoce como </w:t>
-      </w:r>
-      <w:proofErr w:type="spellStart"/>
-      <w:r>
-        <w:rPr>
-          <w:lang w:val="es-CO"/>
-        </w:rPr>
-        <w:t>blockchain</w:t>
-      </w:r>
-      <w:proofErr w:type="spellEnd"/>
-      <w:r>
-        <w:rPr>
-          <w:lang w:val="es-CO"/>
-        </w:rPr>
-        <w:t xml:space="preserve">. En este artículo, Satoshi Nakamoto propone una estructura de datos descentralizada que guarda de manera inmutable transacciones digitales. </w:t>
+        <w:pStyle w:val="Ttulo1"/>
+        <w:rPr>
+          <w:lang w:val="es-CO"/>
+        </w:rPr>
+      </w:pPr>
+      <w:r>
+        <w:rPr>
+          <w:lang w:val="es-CO"/>
+        </w:rPr>
+        <w:t>INTRODUCCIÓN</w:t>
       </w:r>
     </w:p>
     <w:p>
       <w:pPr>
         <w:pStyle w:val="Para"/>
+        <w:ind w:firstLine="0"/>
         <w:rPr>
           <w:lang w:val="es-CO"/>
         </w:rPr>
@@ -472,16 +418,79 @@
     <w:p>
       <w:pPr>
         <w:pStyle w:val="Para"/>
-        <w:widowControl w:val="0"/>
-        <w:rPr>
-          <w:lang w:val="es-CO"/>
-        </w:rPr>
-      </w:pPr>
-      <w:r>
-        <w:rPr>
-          <w:lang w:val="es-CO"/>
-        </w:rPr>
-        <w:t xml:space="preserve">A partir de esta publicación comienza una revolución en el ámbito de las criptomonedas y la tecnología </w:t>
+        <w:rPr>
+          <w:lang w:val="es-CO"/>
+        </w:rPr>
+      </w:pPr>
+      <w:r>
+        <w:rPr>
+          <w:lang w:val="es-CO"/>
+        </w:rPr>
+        <w:t xml:space="preserve">En el año 2008, Satoshi Nakamoto publica el </w:t>
+      </w:r>
+      <w:r>
+        <w:rPr>
+          <w:lang w:val="es-CO"/>
+        </w:rPr>
+        <w:t>art</w:t>
+      </w:r>
+      <w:r>
+        <w:rPr>
+          <w:lang w:val="es-CO"/>
+        </w:rPr>
+        <w:t>í</w:t>
+      </w:r>
+      <w:r>
+        <w:rPr>
+          <w:lang w:val="es-CO"/>
+        </w:rPr>
+        <w:t>culo</w:t>
+      </w:r>
+      <w:r>
+        <w:rPr>
+          <w:lang w:val="es-CO"/>
+        </w:rPr>
+        <w:t xml:space="preserve"> </w:t>
+      </w:r>
+      <w:r>
+        <w:rPr>
+          <w:lang w:val="es-CO"/>
+        </w:rPr>
+        <w:t xml:space="preserve">[1] </w:t>
+      </w:r>
+      <w:r>
+        <w:rPr>
+          <w:lang w:val="es-CO"/>
+        </w:rPr>
+        <w:t>“Bitcoin: A Peer-</w:t>
+      </w:r>
+      <w:proofErr w:type="spellStart"/>
+      <w:r>
+        <w:rPr>
+          <w:lang w:val="es-CO"/>
+        </w:rPr>
+        <w:t>to</w:t>
+      </w:r>
+      <w:proofErr w:type="spellEnd"/>
+      <w:r>
+        <w:rPr>
+          <w:lang w:val="es-CO"/>
+        </w:rPr>
+        <w:t xml:space="preserve">-Peer Electronic Cash </w:t>
+      </w:r>
+      <w:proofErr w:type="spellStart"/>
+      <w:r>
+        <w:rPr>
+          <w:lang w:val="es-CO"/>
+        </w:rPr>
+        <w:t>System</w:t>
+      </w:r>
+      <w:proofErr w:type="spellEnd"/>
+      <w:r>
+        <w:rPr>
+          <w:lang w:val="es-CO"/>
+        </w:rPr>
+        <w:t xml:space="preserve">”. En este artículo, basado en trabajo previo en criptografía y sistemas distribuidos, sentó las bases de lo que hoy se conoce como </w:t>
       </w:r>
       <w:proofErr w:type="spellStart"/>
       <w:r>
@@ -495,27 +504,12 @@
         <w:rPr>
           <w:lang w:val="es-CO"/>
         </w:rPr>
-        <w:t xml:space="preserve">, llevando a que se diera la aparición de varios protocolos y arquitecturas  aplicando esta estructura de datos. El rápido desarrollo de este modelo y el hecho de que no hubiera un estándar en los protocolos y en la estructura de los </w:t>
-      </w:r>
-      <w:proofErr w:type="spellStart"/>
-      <w:r>
-        <w:rPr>
-          <w:lang w:val="es-CO"/>
-        </w:rPr>
-        <w:t>blockchain</w:t>
-      </w:r>
-      <w:proofErr w:type="spellEnd"/>
-      <w:r>
-        <w:rPr>
-          <w:lang w:val="es-CO"/>
-        </w:rPr>
-        <w:t>, ha ocasionado que cada uno sea un universo diferente y que la comunicación entre estos universos sea muy compleja. Este problema de comunicación ha llevado a que se hagan diferentes investigaciones respecto a cómo se puede romper esta barrera y es aquí donde aparece el termino interoperabilidad, que en términos de tecnología se refiere a la capacidad que tienen diferentes sistemas o plataformas de intercambiar datos, operar de manera conjunta y utilizar recursos de manera transparente y eficiente.</w:t>
+        <w:t xml:space="preserve">. En este artículo, Satoshi Nakamoto propone una estructura de datos descentralizada que guarda de manera inmutable transacciones digitales. </w:t>
       </w:r>
     </w:p>
     <w:p>
       <w:pPr>
         <w:pStyle w:val="Para"/>
-        <w:widowControl w:val="0"/>
         <w:rPr>
           <w:lang w:val="es-CO"/>
         </w:rPr>
@@ -533,6 +527,58 @@
         <w:rPr>
           <w:lang w:val="es-CO"/>
         </w:rPr>
+        <w:t xml:space="preserve">A partir de esta publicación comienza una revolución en el ámbito de las criptomonedas y la tecnología </w:t>
+      </w:r>
+      <w:proofErr w:type="spellStart"/>
+      <w:r>
+        <w:rPr>
+          <w:lang w:val="es-CO"/>
+        </w:rPr>
+        <w:t>blockchain</w:t>
+      </w:r>
+      <w:proofErr w:type="spellEnd"/>
+      <w:r>
+        <w:rPr>
+          <w:lang w:val="es-CO"/>
+        </w:rPr>
+        <w:t xml:space="preserve">, llevando a que se diera la aparición de varios protocolos y arquitecturas  aplicando esta estructura de datos. El rápido desarrollo de este modelo y el hecho de que no hubiera un estándar en los protocolos y en la estructura de los </w:t>
+      </w:r>
+      <w:proofErr w:type="spellStart"/>
+      <w:r>
+        <w:rPr>
+          <w:lang w:val="es-CO"/>
+        </w:rPr>
+        <w:t>blockchain</w:t>
+      </w:r>
+      <w:proofErr w:type="spellEnd"/>
+      <w:r>
+        <w:rPr>
+          <w:lang w:val="es-CO"/>
+        </w:rPr>
+        <w:t>, ha ocasionado que cada uno sea un universo diferente y que la comunicación entre estos universos sea muy compleja. Este problema de comunicación ha llevado a que se hagan diferentes investigaciones respecto a cómo se puede romper esta barrera y es aquí donde aparece el termino interoperabilidad, que en términos de tecnología se refiere a la capacidad que tienen diferentes sistemas o plataformas de intercambiar datos, operar de manera conjunta y utilizar recursos de manera transparente y eficiente.</w:t>
+      </w:r>
+    </w:p>
+    <w:p>
+      <w:pPr>
+        <w:pStyle w:val="Para"/>
+        <w:widowControl w:val="0"/>
+        <w:rPr>
+          <w:lang w:val="es-CO"/>
+        </w:rPr>
+      </w:pPr>
+    </w:p>
+    <w:p>
+      <w:pPr>
+        <w:pStyle w:val="Para"/>
+        <w:widowControl w:val="0"/>
+        <w:rPr>
+          <w:lang w:val="es-CO"/>
+        </w:rPr>
+      </w:pPr>
+      <w:r>
+        <w:rPr>
+          <w:lang w:val="es-CO"/>
+        </w:rPr>
         <w:t xml:space="preserve">Este nuevo enfoque de estudio llevó a que se hicieran diferentes tipos de propuestas para solucionar el problema de la interoperabilidad entre </w:t>
       </w:r>
       <w:proofErr w:type="spellStart"/>
@@ -615,7 +661,13 @@
         <w:rPr>
           <w:lang w:val="es-CO"/>
         </w:rPr>
-        <w:t xml:space="preserve"> Bridges y soluciones basadas en Smart </w:t>
+        <w:t xml:space="preserve"> Bridges y soluciones </w:t>
+      </w:r>
+      <w:r>
+        <w:rPr>
+          <w:lang w:val="es-CO"/>
+        </w:rPr>
+        <w:t xml:space="preserve">basadas en Smart </w:t>
       </w:r>
       <w:proofErr w:type="spellStart"/>
       <w:r>
@@ -643,13 +695,7 @@
         <w:rPr>
           <w:lang w:val="es-CO"/>
         </w:rPr>
-        <w:t xml:space="preserve"> se describen como un enfoque que utiliza una conexión bidireccional </w:t>
-      </w:r>
-      <w:r>
-        <w:rPr>
-          <w:lang w:val="es-CO"/>
-        </w:rPr>
-        <w:t xml:space="preserve">para la comunicación; los </w:t>
+        <w:t xml:space="preserve"> se describen como un enfoque que utiliza una conexión bidireccional para la comunicación; los </w:t>
       </w:r>
       <w:proofErr w:type="spellStart"/>
       <w:r>
@@ -726,7 +772,7 @@
           <w:color w:val="000000"/>
           <w:lang w:val="es-CO"/>
         </w:rPr>
-        <w:t>1</w:t>
+        <w:t>2</w:t>
       </w:r>
       <w:r>
         <w:rPr>
@@ -772,49 +818,7 @@
         <w:rPr>
           <w:lang w:val="es-CO"/>
         </w:rPr>
-        <w:t xml:space="preserve"> Bridges. El sitio de Etherium.org da una definición para los bridges: “se refieren a mecanismos que permiten la interoperabilidad y la comunicación entre diferentes </w:t>
-      </w:r>
-      <w:proofErr w:type="spellStart"/>
-      <w:r>
-        <w:rPr>
-          <w:lang w:val="es-CO"/>
-        </w:rPr>
-        <w:t>blockchains</w:t>
-      </w:r>
-      <w:proofErr w:type="spellEnd"/>
-      <w:r>
-        <w:rPr>
-          <w:lang w:val="es-CO"/>
-        </w:rPr>
-        <w:t xml:space="preserve"> o entre </w:t>
-      </w:r>
-      <w:proofErr w:type="spellStart"/>
-      <w:r>
-        <w:rPr>
-          <w:lang w:val="es-CO"/>
-        </w:rPr>
-        <w:t>blockchains</w:t>
-      </w:r>
-      <w:proofErr w:type="spellEnd"/>
-      <w:r>
-        <w:rPr>
-          <w:lang w:val="es-CO"/>
-        </w:rPr>
-        <w:t xml:space="preserve"> y sistemas externos. Estos Bridges desempeñan un papel crucial a la hora de facilitar el intercambio de activos, datos y servicios a través de múltiples libros de contabilidad de </w:t>
-      </w:r>
-      <w:proofErr w:type="spellStart"/>
-      <w:r>
-        <w:rPr>
-          <w:lang w:val="es-CO"/>
-        </w:rPr>
-        <w:t>blockchain</w:t>
-      </w:r>
-      <w:proofErr w:type="spellEnd"/>
-      <w:r>
-        <w:rPr>
-          <w:lang w:val="es-CO"/>
-        </w:rPr>
-        <w:t>”</w:t>
+        <w:t xml:space="preserve"> Bridges. El sitio de Etherium.org da una definición para los bridges:</w:t>
       </w:r>
       <w:r>
         <w:rPr>
@@ -835,7 +839,7 @@
           <w:color w:val="000000"/>
           <w:lang w:val="es-CO"/>
         </w:rPr>
-        <w:t>2</w:t>
+        <w:t>3</w:t>
       </w:r>
       <w:r>
         <w:rPr>
@@ -848,7 +852,49 @@
         <w:rPr>
           <w:lang w:val="es-CO"/>
         </w:rPr>
-        <w:t xml:space="preserve">. </w:t>
+        <w:t xml:space="preserve"> “se refieren a mecanismos que permiten la interoperabilidad y la comunicación entre diferentes </w:t>
+      </w:r>
+      <w:proofErr w:type="spellStart"/>
+      <w:r>
+        <w:rPr>
+          <w:lang w:val="es-CO"/>
+        </w:rPr>
+        <w:t>blockchains</w:t>
+      </w:r>
+      <w:proofErr w:type="spellEnd"/>
+      <w:r>
+        <w:rPr>
+          <w:lang w:val="es-CO"/>
+        </w:rPr>
+        <w:t xml:space="preserve"> o entre </w:t>
+      </w:r>
+      <w:proofErr w:type="spellStart"/>
+      <w:r>
+        <w:rPr>
+          <w:lang w:val="es-CO"/>
+        </w:rPr>
+        <w:t>blockchains</w:t>
+      </w:r>
+      <w:proofErr w:type="spellEnd"/>
+      <w:r>
+        <w:rPr>
+          <w:lang w:val="es-CO"/>
+        </w:rPr>
+        <w:t xml:space="preserve"> y sistemas externos. Estos Bridges desempeñan un papel crucial a la hora de facilitar el intercambio de activos, datos y servicios a través de múltiples libros de contabilidad de </w:t>
+      </w:r>
+      <w:proofErr w:type="spellStart"/>
+      <w:r>
+        <w:rPr>
+          <w:lang w:val="es-CO"/>
+        </w:rPr>
+        <w:t>blockchain</w:t>
+      </w:r>
+      <w:proofErr w:type="spellEnd"/>
+      <w:r>
+        <w:rPr>
+          <w:lang w:val="es-CO"/>
+        </w:rPr>
+        <w:t xml:space="preserve">”. </w:t>
       </w:r>
     </w:p>
     <w:p>
@@ -872,25 +918,13 @@
         <w:rPr>
           <w:lang w:val="es-CO"/>
         </w:rPr>
-        <w:t xml:space="preserve">Durante este </w:t>
-      </w:r>
-      <w:r>
-        <w:rPr>
-          <w:lang w:val="es-CO"/>
-        </w:rPr>
-        <w:t>artículo</w:t>
-      </w:r>
-      <w:r>
-        <w:rPr>
-          <w:lang w:val="es-CO"/>
-        </w:rPr>
-        <w:t xml:space="preserve"> se ampliarán temas como los tipos de Bridges que actualmente se encuentran, conceptos claves para entender el funcionamiento de los mismos, la forma en que funcionan, las diferencias que tiene respecto a las otras soluciones, bridges más usados hoy en día en el mercado y cuáles son los mejores basados en diferentes características.</w:t>
+        <w:t>Durante este artículo se ampliarán temas como los tipos de Bridges que actualmente se encuentran, conceptos claves para entender el funcionamiento de los mismos, la forma en que funcionan, las diferencias que tiene respecto a las otras soluciones, bridges más usados hoy en día en el mercado y cuáles son los mejores basados en diferentes características.</w:t>
       </w:r>
     </w:p>
     <w:p>
       <w:pPr>
         <w:pStyle w:val="Para"/>
-        <w:widowControl w:val="0"/>
+        <w:ind w:firstLine="0"/>
         <w:rPr>
           <w:lang w:val="es-CO"/>
         </w:rPr>
@@ -918,54 +952,657 @@
           <w:lang w:val="es-CO"/>
         </w:rPr>
       </w:pPr>
-      <w:r>
-        <w:rPr>
-          <w:lang w:val="es-CO"/>
-        </w:rPr>
-        <w:t>Marco teórico</w:t>
-      </w:r>
     </w:p>
     <w:p>
       <w:pPr>
-        <w:pStyle w:val="Ttulo1"/>
-        <w:rPr>
-          <w:lang w:val="es-CO"/>
-        </w:rPr>
-      </w:pPr>
-      <w:r>
-        <w:rPr>
-          <w:lang w:val="es-CO"/>
-        </w:rPr>
-        <w:t>O</w:t>
-      </w:r>
-      <w:r>
-        <w:rPr>
-          <w:lang w:val="es-CO"/>
-        </w:rPr>
-        <w:t>TRA SECCIÓN</w:t>
+        <w:pStyle w:val="Para"/>
+        <w:ind w:firstLine="0"/>
+        <w:rPr>
+          <w:lang w:val="es-CO"/>
+        </w:rPr>
+      </w:pPr>
+      <w:r>
+        <w:rPr>
+          <w:lang w:val="es-CO"/>
+        </w:rPr>
+        <w:t xml:space="preserve">Tras la aparición de la interoperabilidad como uno de los principales problemas en </w:t>
+      </w:r>
+      <w:proofErr w:type="spellStart"/>
+      <w:r>
+        <w:rPr>
+          <w:lang w:val="es-CO"/>
+        </w:rPr>
+        <w:t>blockchain</w:t>
+      </w:r>
+      <w:proofErr w:type="spellEnd"/>
+      <w:r>
+        <w:rPr>
+          <w:lang w:val="es-CO"/>
+        </w:rPr>
+        <w:t>, aparecen diversas tecnologías que buscaban darle una solución a dicho problema. Dentro de las diferentes soluciones, a continuación serán explicadas someramente:</w:t>
+      </w:r>
+      <w:r>
+        <w:rPr>
+          <w:lang w:val="es-CO"/>
+        </w:rPr>
+        <w:br/>
+      </w:r>
+      <w:r>
+        <w:rPr>
+          <w:lang w:val="es-CO"/>
+        </w:rPr>
+        <w:br/>
+        <w:t xml:space="preserve">      </w:t>
+      </w:r>
+      <w:proofErr w:type="spellStart"/>
+      <w:r>
+        <w:rPr>
+          <w:lang w:val="es-CO"/>
+        </w:rPr>
+        <w:t>Sidechains</w:t>
+      </w:r>
+      <w:proofErr w:type="spellEnd"/>
+      <w:r>
+        <w:rPr>
+          <w:lang w:val="es-CO"/>
+        </w:rPr>
+        <w:t xml:space="preserve">: En el año 2009, un grupo de personas </w:t>
+      </w:r>
+      <w:r>
+        <w:rPr>
+          <w:lang w:val="es-CO"/>
+        </w:rPr>
+        <w:lastRenderedPageBreak/>
+        <w:t>publicó un artículo “</w:t>
+      </w:r>
+      <w:proofErr w:type="spellStart"/>
+      <w:r>
+        <w:rPr>
+          <w:lang w:val="es-CO"/>
+        </w:rPr>
+        <w:t>Enabling</w:t>
+      </w:r>
+      <w:proofErr w:type="spellEnd"/>
+      <w:r>
+        <w:rPr>
+          <w:lang w:val="es-CO"/>
+        </w:rPr>
+        <w:t xml:space="preserve"> </w:t>
+      </w:r>
+      <w:proofErr w:type="spellStart"/>
+      <w:r>
+        <w:rPr>
+          <w:lang w:val="es-CO"/>
+        </w:rPr>
+        <w:t>Blockchain</w:t>
+      </w:r>
+      <w:proofErr w:type="spellEnd"/>
+      <w:r>
+        <w:rPr>
+          <w:lang w:val="es-CO"/>
+        </w:rPr>
+        <w:t xml:space="preserve"> </w:t>
+      </w:r>
+      <w:proofErr w:type="spellStart"/>
+      <w:r>
+        <w:rPr>
+          <w:lang w:val="es-CO"/>
+        </w:rPr>
+        <w:t>Innovations</w:t>
+      </w:r>
+      <w:proofErr w:type="spellEnd"/>
+      <w:r>
+        <w:rPr>
+          <w:lang w:val="es-CO"/>
+        </w:rPr>
+        <w:t xml:space="preserve"> </w:t>
+      </w:r>
+      <w:proofErr w:type="spellStart"/>
+      <w:r>
+        <w:rPr>
+          <w:lang w:val="es-CO"/>
+        </w:rPr>
+        <w:t>with</w:t>
+      </w:r>
+      <w:proofErr w:type="spellEnd"/>
+      <w:r>
+        <w:rPr>
+          <w:lang w:val="es-CO"/>
+        </w:rPr>
+        <w:t xml:space="preserve"> </w:t>
+      </w:r>
+      <w:proofErr w:type="spellStart"/>
+      <w:r>
+        <w:rPr>
+          <w:lang w:val="es-CO"/>
+        </w:rPr>
+        <w:t>Pegged</w:t>
+      </w:r>
+      <w:proofErr w:type="spellEnd"/>
+      <w:r>
+        <w:rPr>
+          <w:lang w:val="es-CO"/>
+        </w:rPr>
+        <w:t xml:space="preserve"> </w:t>
+      </w:r>
+      <w:proofErr w:type="spellStart"/>
+      <w:r>
+        <w:rPr>
+          <w:lang w:val="es-CO"/>
+        </w:rPr>
+        <w:t>Sidechains</w:t>
+      </w:r>
+      <w:proofErr w:type="spellEnd"/>
+      <w:r>
+        <w:rPr>
+          <w:lang w:val="es-CO"/>
+        </w:rPr>
+        <w:t>”</w:t>
+      </w:r>
+      <w:r>
+        <w:rPr>
+          <w:lang w:val="es-CO"/>
+        </w:rPr>
+        <w:t xml:space="preserve"> </w:t>
+      </w:r>
+      <w:r>
+        <w:rPr>
+          <w:color w:val="000000"/>
+          <w:lang w:val="es-CO"/>
+        </w:rPr>
+        <w:t>[</w:t>
+      </w:r>
+      <w:r>
+        <w:rPr>
+          <w:rStyle w:val="in-text-source-number"/>
+          <w:color w:val="000000"/>
+          <w:lang w:val="es-CO"/>
+        </w:rPr>
+        <w:t>4</w:t>
+      </w:r>
+      <w:r>
+        <w:rPr>
+          <w:color w:val="000000"/>
+          <w:lang w:val="es-CO"/>
+        </w:rPr>
+        <w:t>]</w:t>
+      </w:r>
+      <w:r>
+        <w:rPr>
+          <w:lang w:val="es-CO"/>
+        </w:rPr>
+        <w:t xml:space="preserve">, donde propone una nueva tecnología, los </w:t>
+      </w:r>
+      <w:proofErr w:type="spellStart"/>
+      <w:r>
+        <w:rPr>
+          <w:lang w:val="es-CO"/>
+        </w:rPr>
+        <w:t>Sidechains</w:t>
+      </w:r>
+      <w:proofErr w:type="spellEnd"/>
+      <w:r>
+        <w:rPr>
+          <w:lang w:val="es-CO"/>
+        </w:rPr>
+        <w:t xml:space="preserve"> o cadenas laterales vinculadas. Esta nueva tecnología</w:t>
+      </w:r>
+      <w:r>
+        <w:rPr>
+          <w:lang w:val="es-CO"/>
+        </w:rPr>
+        <w:t xml:space="preserve"> permite transferir bitcoins y otros activos contables entre múltiples cadenas de bloques. Esto brinda a los usuarios acceso a sistemas de criptomonedas nuevos utilizando los activos que ya poseen. Al reutilizar </w:t>
+      </w:r>
+      <w:r>
+        <w:rPr>
+          <w:lang w:val="es-CO"/>
+        </w:rPr>
+        <w:t>el</w:t>
+      </w:r>
+      <w:r>
+        <w:rPr>
+          <w:lang w:val="es-CO"/>
+        </w:rPr>
+        <w:t xml:space="preserve"> Bitcoin, estos sistemas pueden interoperar entre sí y con Bitcoin, evitando la escasez de liquidez y las fluctuaciones del mercado asociadas con las nuevas monedas</w:t>
+      </w:r>
+      <w:r>
+        <w:rPr>
+          <w:lang w:val="es-CO"/>
+        </w:rPr>
+        <w:t>, esto debido a</w:t>
+      </w:r>
+      <w:r>
+        <w:rPr>
+          <w:lang w:val="es-CO"/>
+        </w:rPr>
+        <w:t xml:space="preserve"> que las cadenas laterales son sistemas separados, la innovación técnica y económica no se ve obstaculizada.</w:t>
       </w:r>
     </w:p>
     <w:p>
       <w:pPr>
         <w:pStyle w:val="Para"/>
         <w:ind w:firstLine="0"/>
-      </w:pPr>
-      <w:proofErr w:type="spellStart"/>
-      <w:r>
-        <w:t>Otra</w:t>
-      </w:r>
-      <w:proofErr w:type="spellEnd"/>
-      <w:r>
-        <w:t xml:space="preserve"> </w:t>
-      </w:r>
-      <w:proofErr w:type="spellStart"/>
-      <w:r>
-        <w:t>sección</w:t>
-      </w:r>
-      <w:proofErr w:type="spellEnd"/>
+        <w:rPr>
+          <w:lang w:val="es-CO"/>
+        </w:rPr>
+      </w:pPr>
     </w:p>
     <w:p>
       <w:pPr>
+        <w:pStyle w:val="Para"/>
+        <w:rPr>
+          <w:lang w:val="es-CO"/>
+        </w:rPr>
+      </w:pPr>
+      <w:r>
+        <w:rPr>
+          <w:lang w:val="es-CO"/>
+        </w:rPr>
+        <w:t xml:space="preserve">La base técnica de los </w:t>
+      </w:r>
+      <w:proofErr w:type="spellStart"/>
+      <w:r>
+        <w:rPr>
+          <w:lang w:val="es-CO"/>
+        </w:rPr>
+        <w:t>Sidechains</w:t>
+      </w:r>
+      <w:proofErr w:type="spellEnd"/>
+      <w:r>
+        <w:rPr>
+          <w:lang w:val="es-CO"/>
+        </w:rPr>
+        <w:t xml:space="preserve"> es el</w:t>
+      </w:r>
+      <w:r>
+        <w:rPr>
+          <w:lang w:val="es-CO"/>
+        </w:rPr>
+        <w:t xml:space="preserve"> </w:t>
+      </w:r>
+      <w:proofErr w:type="spellStart"/>
+      <w:r>
+        <w:rPr>
+          <w:lang w:val="es-CO"/>
+        </w:rPr>
+        <w:t>two-way</w:t>
+      </w:r>
+      <w:proofErr w:type="spellEnd"/>
+      <w:r>
+        <w:rPr>
+          <w:lang w:val="es-CO"/>
+        </w:rPr>
+        <w:t xml:space="preserve"> </w:t>
+      </w:r>
+      <w:proofErr w:type="spellStart"/>
+      <w:r>
+        <w:rPr>
+          <w:lang w:val="es-CO"/>
+        </w:rPr>
+        <w:t>peg</w:t>
+      </w:r>
+      <w:proofErr w:type="spellEnd"/>
+      <w:r>
+        <w:rPr>
+          <w:lang w:val="es-CO"/>
+        </w:rPr>
+        <w:t>.</w:t>
+      </w:r>
+      <w:r>
+        <w:rPr>
+          <w:lang w:val="es-CO"/>
+        </w:rPr>
+        <w:t xml:space="preserve"> </w:t>
+      </w:r>
+      <w:r>
+        <w:rPr>
+          <w:lang w:val="es-CO"/>
+        </w:rPr>
+        <w:t xml:space="preserve">Este, es </w:t>
+      </w:r>
+      <w:r>
+        <w:rPr>
+          <w:lang w:val="es-CO"/>
+        </w:rPr>
+        <w:t>un mecanismo que permite la transferencia bidireccional de activos entre una cadena principal (</w:t>
+      </w:r>
+      <w:proofErr w:type="spellStart"/>
+      <w:r>
+        <w:rPr>
+          <w:lang w:val="es-CO"/>
+        </w:rPr>
+        <w:t>mainchain</w:t>
+      </w:r>
+      <w:proofErr w:type="spellEnd"/>
+      <w:r>
+        <w:rPr>
+          <w:lang w:val="es-CO"/>
+        </w:rPr>
+        <w:t>) y una cadena lateral (</w:t>
+      </w:r>
+      <w:proofErr w:type="spellStart"/>
+      <w:r>
+        <w:rPr>
+          <w:lang w:val="es-CO"/>
+        </w:rPr>
+        <w:t>sidechain</w:t>
+      </w:r>
+      <w:proofErr w:type="spellEnd"/>
+      <w:r>
+        <w:rPr>
+          <w:lang w:val="es-CO"/>
+        </w:rPr>
+        <w:t>) de manera segura y confiable.</w:t>
+      </w:r>
+      <w:r>
+        <w:rPr>
+          <w:lang w:val="es-CO"/>
+        </w:rPr>
+        <w:t xml:space="preserve"> </w:t>
+      </w:r>
+      <w:r>
+        <w:rPr>
+          <w:lang w:val="es-CO"/>
+        </w:rPr>
+        <w:t xml:space="preserve">En un sistema de </w:t>
+      </w:r>
+      <w:proofErr w:type="spellStart"/>
+      <w:r>
+        <w:rPr>
+          <w:lang w:val="es-CO"/>
+        </w:rPr>
+        <w:t>two-way</w:t>
+      </w:r>
+      <w:proofErr w:type="spellEnd"/>
+      <w:r>
+        <w:rPr>
+          <w:lang w:val="es-CO"/>
+        </w:rPr>
+        <w:t xml:space="preserve"> </w:t>
+      </w:r>
+      <w:proofErr w:type="spellStart"/>
+      <w:r>
+        <w:rPr>
+          <w:lang w:val="es-CO"/>
+        </w:rPr>
+        <w:t>peg</w:t>
+      </w:r>
+      <w:proofErr w:type="spellEnd"/>
+      <w:r>
+        <w:rPr>
+          <w:lang w:val="es-CO"/>
+        </w:rPr>
+        <w:t>, los activos se pueden mover desde la cadena principal a la cadena lateral y viceversa. Esto se logra generalmente a través de un proceso de bloqueo y liberación de activos en ambas cadenas.</w:t>
+      </w:r>
+      <w:r>
+        <w:rPr>
+          <w:lang w:val="es-CO"/>
+        </w:rPr>
+        <w:br/>
+      </w:r>
+      <w:r>
+        <w:rPr>
+          <w:lang w:val="es-CO"/>
+        </w:rPr>
+        <w:br/>
+      </w:r>
+      <w:r>
+        <w:rPr>
+          <w:lang w:val="es-CO"/>
+        </w:rPr>
+        <w:drawing>
+          <wp:inline distT="0" distB="0" distL="0" distR="0" wp14:anchorId="4EDE2488" wp14:editId="3B2C6101">
+            <wp:extent cx="2547428" cy="2042652"/>
+            <wp:effectExtent l="0" t="0" r="0" b="0"/>
+            <wp:docPr id="492326260" name="Imagen 1"/>
+            <wp:cNvGraphicFramePr>
+              <a:graphicFrameLocks xmlns:a="http://schemas.openxmlformats.org/drawingml/2006/main" noChangeAspect="1"/>
+            </wp:cNvGraphicFramePr>
+            <a:graphic xmlns:a="http://schemas.openxmlformats.org/drawingml/2006/main">
+              <a:graphicData uri="http://schemas.openxmlformats.org/drawingml/2006/picture">
+                <pic:pic xmlns:pic="http://schemas.openxmlformats.org/drawingml/2006/picture">
+                  <pic:nvPicPr>
+                    <pic:cNvPr id="492326260" name=""/>
+                    <pic:cNvPicPr/>
+                  </pic:nvPicPr>
+                  <pic:blipFill>
+                    <a:blip r:embed="rId14"/>
+                    <a:stretch>
+                      <a:fillRect/>
+                    </a:stretch>
+                  </pic:blipFill>
+                  <pic:spPr>
+                    <a:xfrm>
+                      <a:off x="0" y="0"/>
+                      <a:ext cx="2569280" cy="2060174"/>
+                    </a:xfrm>
+                    <a:prstGeom prst="rect">
+                      <a:avLst/>
+                    </a:prstGeom>
+                  </pic:spPr>
+                </pic:pic>
+              </a:graphicData>
+            </a:graphic>
+          </wp:inline>
+        </w:drawing>
+      </w:r>
+    </w:p>
+    <w:p>
+      <w:pPr>
+        <w:pStyle w:val="Para"/>
+        <w:ind w:firstLine="0"/>
+        <w:rPr>
+          <w:lang w:val="es-CO"/>
+        </w:rPr>
+      </w:pPr>
+      <w:r>
+        <w:rPr>
+          <w:lang w:val="es-CO"/>
+        </w:rPr>
+        <w:t xml:space="preserve">      Para la verificación de la validez de las transacciones </w:t>
+      </w:r>
+      <w:r>
+        <w:rPr>
+          <w:lang w:val="es-CO"/>
+        </w:rPr>
+        <w:t>en la cadena principal (</w:t>
+      </w:r>
+      <w:proofErr w:type="spellStart"/>
+      <w:r>
+        <w:rPr>
+          <w:lang w:val="es-CO"/>
+        </w:rPr>
+        <w:t>mainchain</w:t>
+      </w:r>
+      <w:proofErr w:type="spellEnd"/>
+      <w:r>
+        <w:rPr>
+          <w:lang w:val="es-CO"/>
+        </w:rPr>
+        <w:t>) sin necesidad de descargar y verificar toda la cadena de bloques</w:t>
+      </w:r>
+      <w:r>
+        <w:rPr>
+          <w:lang w:val="es-CO"/>
+        </w:rPr>
+        <w:t xml:space="preserve">, se usa </w:t>
+      </w:r>
+      <w:r>
+        <w:rPr>
+          <w:lang w:val="es-CO"/>
+        </w:rPr>
+        <w:t>SPV (</w:t>
+      </w:r>
+      <w:proofErr w:type="spellStart"/>
+      <w:r>
+        <w:rPr>
+          <w:lang w:val="es-CO"/>
+        </w:rPr>
+        <w:t>Simplified</w:t>
+      </w:r>
+      <w:proofErr w:type="spellEnd"/>
+      <w:r>
+        <w:rPr>
+          <w:lang w:val="es-CO"/>
+        </w:rPr>
+        <w:t xml:space="preserve"> </w:t>
+      </w:r>
+      <w:proofErr w:type="spellStart"/>
+      <w:r>
+        <w:rPr>
+          <w:lang w:val="es-CO"/>
+        </w:rPr>
+        <w:t>Payment</w:t>
+      </w:r>
+      <w:proofErr w:type="spellEnd"/>
+      <w:r>
+        <w:rPr>
+          <w:lang w:val="es-CO"/>
+        </w:rPr>
+        <w:t xml:space="preserve"> </w:t>
+      </w:r>
+      <w:proofErr w:type="spellStart"/>
+      <w:r>
+        <w:rPr>
+          <w:lang w:val="es-CO"/>
+        </w:rPr>
+        <w:t>Verification</w:t>
+      </w:r>
+      <w:proofErr w:type="spellEnd"/>
+      <w:r>
+        <w:rPr>
+          <w:lang w:val="es-CO"/>
+        </w:rPr>
+        <w:t>)</w:t>
+      </w:r>
+      <w:r>
+        <w:rPr>
+          <w:lang w:val="es-CO"/>
+        </w:rPr>
+        <w:t xml:space="preserve">. El SPV es un </w:t>
+      </w:r>
+      <w:r>
+        <w:rPr>
+          <w:lang w:val="es-CO"/>
+        </w:rPr>
+        <w:t xml:space="preserve">DMMS </w:t>
+      </w:r>
+      <w:r>
+        <w:rPr>
+          <w:lang w:val="es-CO"/>
+        </w:rPr>
+        <w:t>(</w:t>
+      </w:r>
+      <w:proofErr w:type="spellStart"/>
+      <w:r>
+        <w:rPr>
+          <w:lang w:val="es-CO"/>
+        </w:rPr>
+        <w:t>Decentralized</w:t>
+      </w:r>
+      <w:proofErr w:type="spellEnd"/>
+      <w:r>
+        <w:rPr>
+          <w:lang w:val="es-CO"/>
+        </w:rPr>
+        <w:t xml:space="preserve"> Mutable </w:t>
+      </w:r>
+      <w:proofErr w:type="spellStart"/>
+      <w:r>
+        <w:rPr>
+          <w:lang w:val="es-CO"/>
+        </w:rPr>
+        <w:t>Merkle</w:t>
+      </w:r>
+      <w:proofErr w:type="spellEnd"/>
+      <w:r>
+        <w:rPr>
+          <w:lang w:val="es-CO"/>
+        </w:rPr>
+        <w:t xml:space="preserve"> Sum </w:t>
+      </w:r>
+      <w:proofErr w:type="spellStart"/>
+      <w:r>
+        <w:rPr>
+          <w:lang w:val="es-CO"/>
+        </w:rPr>
+        <w:t>Tree</w:t>
+      </w:r>
+      <w:proofErr w:type="spellEnd"/>
+      <w:r>
+        <w:rPr>
+          <w:lang w:val="es-CO"/>
+        </w:rPr>
+        <w:t xml:space="preserve">), es decir, un mecanismo de consenso y seguridad de </w:t>
+      </w:r>
+      <w:proofErr w:type="spellStart"/>
+      <w:r>
+        <w:rPr>
+          <w:lang w:val="es-CO"/>
+        </w:rPr>
+        <w:t>blockchains</w:t>
+      </w:r>
+      <w:proofErr w:type="spellEnd"/>
+      <w:r>
+        <w:rPr>
+          <w:lang w:val="es-CO"/>
+        </w:rPr>
+        <w:t>. U</w:t>
+      </w:r>
+      <w:r>
+        <w:rPr>
+          <w:lang w:val="es-CO"/>
+        </w:rPr>
+        <w:t>na prueba SPV está compuesta por</w:t>
+      </w:r>
+      <w:r>
+        <w:rPr>
+          <w:lang w:val="es-CO"/>
+        </w:rPr>
+        <w:t xml:space="preserve">: </w:t>
+      </w:r>
+      <w:r>
+        <w:rPr>
+          <w:lang w:val="es-CO"/>
+        </w:rPr>
+        <w:t xml:space="preserve">una lista de encabezados de bloque que demuestran la prueba de trabajo, y una prueba criptográfica de que se creó una salida en uno de los bloques de la lista. </w:t>
+      </w:r>
+      <w:r>
+        <w:rPr>
+          <w:lang w:val="es-CO"/>
+        </w:rPr>
+        <w:t>Esta</w:t>
+      </w:r>
+      <w:r>
+        <w:rPr>
+          <w:lang w:val="es-CO"/>
+        </w:rPr>
+        <w:t xml:space="preserve"> prueba puede ser invalidada por otra prueba que demuestre la existencia de una cadena con más trabajo que no incluya el bloque que creó la salida. </w:t>
+      </w:r>
+      <w:r>
+        <w:rPr>
+          <w:lang w:val="es-CO"/>
+        </w:rPr>
+        <w:br/>
+      </w:r>
+      <w:r>
+        <w:rPr>
+          <w:lang w:val="es-CO"/>
+        </w:rPr>
+        <w:br/>
+      </w:r>
+    </w:p>
+    <w:p>
+      <w:pPr>
+        <w:pStyle w:val="Para"/>
+        <w:ind w:firstLine="0"/>
+        <w:rPr>
+          <w:lang w:val="es-CO"/>
+        </w:rPr>
+      </w:pPr>
+    </w:p>
+    <w:p>
+      <w:pPr>
         <w:pStyle w:val="Ttulo1"/>
       </w:pPr>
       <w:bookmarkStart w:id="0" w:name="CONCLUSION"/>
@@ -1004,11 +1641,7 @@
         <w:t>research.</w:t>
       </w:r>
       <w:r>
-        <w:t xml:space="preserve"> Authors are strongly encouraged not to </w:t>
-      </w:r>
-      <w:r>
-        <w:lastRenderedPageBreak/>
-        <w:t>reference multiple figures or tables in the conclusion; these should be referenced</w:t>
+        <w:t xml:space="preserve"> Authors are strongly encouraged not to reference multiple figures or tables in the conclusion; these should be referenced</w:t>
       </w:r>
       <w:r>
         <w:t xml:space="preserve"> </w:t>
@@ -1066,27 +1699,122 @@
     <w:p>
       <w:pPr>
         <w:pStyle w:val="Bibentry"/>
-      </w:pPr>
-      <w:r>
+        <w:ind w:left="240" w:firstLine="0"/>
         <w:rPr>
           <w:color w:val="000000"/>
-          <w:lang w:val="es-CO"/>
-        </w:rPr>
-        <w:t>1. S. </w:t>
-      </w:r>
-      <w:proofErr w:type="spellStart"/>
-      <w:r>
+        </w:rPr>
+      </w:pPr>
+    </w:p>
+    <w:p>
+      <w:pPr>
+        <w:pStyle w:val="Bibentry"/>
+        <w:ind w:left="240" w:firstLine="0"/>
         <w:rPr>
           <w:color w:val="000000"/>
           <w:lang w:val="es-CO"/>
         </w:rPr>
+      </w:pPr>
+    </w:p>
+    <w:p>
+      <w:pPr>
+        <w:pStyle w:val="Bibentry"/>
+        <w:ind w:left="240" w:firstLine="0"/>
+        <w:rPr>
+          <w:color w:val="000000"/>
+          <w:lang w:val="es-CO"/>
+        </w:rPr>
+      </w:pPr>
+    </w:p>
+    <w:p>
+      <w:pPr>
+        <w:pStyle w:val="Bibentry"/>
+      </w:pPr>
+      <w:r>
+        <w:rPr>
+          <w:color w:val="000000"/>
+        </w:rPr>
+        <w:t xml:space="preserve">[1] </w:t>
+      </w:r>
+      <w:r>
+        <w:rPr>
+          <w:color w:val="000000"/>
+        </w:rPr>
+        <w:t xml:space="preserve">S. Nakamoto. “Bitcoin: A Peer-to-Peer Electronic Cash System”. Bitcoin - </w:t>
+      </w:r>
+      <w:proofErr w:type="gramStart"/>
+      <w:r>
+        <w:rPr>
+          <w:color w:val="000000"/>
+        </w:rPr>
+        <w:t>Open source</w:t>
+      </w:r>
+      <w:proofErr w:type="gramEnd"/>
+      <w:r>
+        <w:rPr>
+          <w:color w:val="000000"/>
+        </w:rPr>
+        <w:t xml:space="preserve"> P2P money. </w:t>
+      </w:r>
+      <w:r>
+        <w:rPr>
+          <w:color w:val="000000"/>
+          <w:lang w:val="es-CO"/>
+        </w:rPr>
+        <w:t>Accedido el 3 de mayo de 2024. [En línea]. Disponible: </w:t>
+      </w:r>
+      <w:hyperlink r:id="rId15" w:tgtFrame="_blank" w:history="1">
+        <w:r>
+          <w:rPr>
+            <w:rStyle w:val="Hipervnculo"/>
+            <w:color w:val="000000"/>
+            <w:lang w:val="es-CO"/>
+          </w:rPr>
+          <w:t>https://bitcoin.org/bitcoin.pdf</w:t>
+        </w:r>
+      </w:hyperlink>
+    </w:p>
+    <w:p>
+      <w:pPr>
+        <w:pStyle w:val="Bibentry"/>
+        <w:rPr>
+          <w:color w:val="000000"/>
+        </w:rPr>
+      </w:pPr>
+      <w:r>
+        <w:rPr>
+          <w:color w:val="000000"/>
+        </w:rPr>
+        <w:t>[</w:t>
+      </w:r>
+      <w:r>
+        <w:rPr>
+          <w:color w:val="000000"/>
+        </w:rPr>
+        <w:t>2</w:t>
+      </w:r>
+      <w:r>
+        <w:rPr>
+          <w:color w:val="000000"/>
+        </w:rPr>
+        <w:t xml:space="preserve">] </w:t>
+      </w:r>
+      <w:r>
+        <w:rPr>
+          <w:color w:val="000000"/>
+        </w:rPr>
+        <w:t>S. </w:t>
+      </w:r>
+      <w:proofErr w:type="spellStart"/>
+      <w:r>
+        <w:rPr>
+          <w:color w:val="000000"/>
+        </w:rPr>
         <w:t>Kotey</w:t>
       </w:r>
       <w:proofErr w:type="spellEnd"/>
       <w:r>
         <w:rPr>
           <w:color w:val="000000"/>
-          <w:lang w:val="es-CO"/>
         </w:rPr>
         <w:t> </w:t>
       </w:r>
@@ -1095,14 +1823,12 @@
           <w:i/>
           <w:iCs/>
           <w:color w:val="000000"/>
-          <w:lang w:val="es-CO"/>
         </w:rPr>
         <w:t>et al.</w:t>
       </w:r>
       <w:r>
         <w:rPr>
           <w:color w:val="000000"/>
-          <w:lang w:val="es-CO"/>
         </w:rPr>
         <w:t> </w:t>
       </w:r>
@@ -1124,7 +1850,21 @@
         <w:rPr>
           <w:color w:val="000000"/>
         </w:rPr>
-        <w:t>-to-blockchain communication”. https://ietresearch.onlinelibrary.wiley.com/doi/epdf/10.1049/cmu2.12594.</w:t>
+        <w:t xml:space="preserve">-to-blockchain communication”. </w:t>
+      </w:r>
+      <w:hyperlink r:id="rId16" w:history="1">
+        <w:r>
+          <w:rPr>
+            <w:rStyle w:val="Hipervnculo"/>
+          </w:rPr>
+          <w:t>https://ietresearch.onlinelibrary.wiley.com/doi/epdf/10.1049/cmu2.12594</w:t>
+        </w:r>
+      </w:hyperlink>
+      <w:r>
+        <w:rPr>
+          <w:color w:val="000000"/>
+        </w:rPr>
+        <w:t>.</w:t>
       </w:r>
     </w:p>
     <w:p>
@@ -1133,27 +1873,30 @@
       </w:pPr>
       <w:r>
         <w:rPr>
-          <w:lang w:val="es-CO"/>
-        </w:rPr>
-        <w:t>2</w:t>
-      </w:r>
-      <w:r>
-        <w:rPr>
-          <w:lang w:val="es-CO"/>
-        </w:rPr>
-        <w:t>.</w:t>
-      </w:r>
-      <w:r>
-        <w:rPr>
-          <w:lang w:val="es-CO"/>
-        </w:rPr>
-        <w:tab/>
-      </w:r>
-      <w:r>
-        <w:rPr>
           <w:color w:val="000000"/>
           <w:lang w:val="es-CO"/>
         </w:rPr>
+        <w:t>[</w:t>
+      </w:r>
+      <w:r>
+        <w:rPr>
+          <w:color w:val="000000"/>
+          <w:lang w:val="es-CO"/>
+        </w:rPr>
+        <w:t>3</w:t>
+      </w:r>
+      <w:r>
+        <w:rPr>
+          <w:color w:val="000000"/>
+          <w:lang w:val="es-CO"/>
+        </w:rPr>
+        <w:t xml:space="preserve">] </w:t>
+      </w:r>
+      <w:r>
+        <w:rPr>
+          <w:color w:val="000000"/>
+          <w:lang w:val="es-CO"/>
+        </w:rPr>
         <w:t>“</w:t>
       </w:r>
       <w:proofErr w:type="spellStart"/>
@@ -1210,7 +1953,7 @@
         </w:rPr>
         <w:t>Disponible: </w:t>
       </w:r>
-      <w:hyperlink r:id="rId14" w:tgtFrame="_blank" w:history="1">
+      <w:hyperlink r:id="rId17" w:tgtFrame="_blank" w:history="1">
         <w:r>
           <w:rPr>
             <w:rStyle w:val="Hipervnculo"/>
@@ -1228,7 +1971,13 @@
         </w:rPr>
       </w:pPr>
       <w:r>
-        <w:t>3.</w:t>
+        <w:t>[</w:t>
+      </w:r>
+      <w:r>
+        <w:t>4</w:t>
+      </w:r>
+      <w:r>
+        <w:t>]</w:t>
       </w:r>
       <w:r>
         <w:tab/>
@@ -1271,7 +2020,7 @@
         </w:rPr>
         <w:t>. Accedido el 27 de abril de 2024. [En línea]. Disponible: </w:t>
       </w:r>
-      <w:hyperlink r:id="rId15" w:tgtFrame="_blank" w:history="1">
+      <w:hyperlink r:id="rId18" w:tgtFrame="_blank" w:history="1">
         <w:r>
           <w:rPr>
             <w:rStyle w:val="Hipervnculo"/>
@@ -1289,6 +2038,84 @@
           <w:lang w:val="es-CO"/>
         </w:rPr>
       </w:pPr>
+      <w:r>
+        <w:t>[</w:t>
+      </w:r>
+      <w:r>
+        <w:t>5</w:t>
+      </w:r>
+      <w:r>
+        <w:t>]</w:t>
+      </w:r>
+      <w:r>
+        <w:t xml:space="preserve"> </w:t>
+      </w:r>
+      <w:r>
+        <w:t>A. Back </w:t>
+      </w:r>
+      <w:r>
+        <w:rPr>
+          <w:i/>
+          <w:iCs/>
+        </w:rPr>
+        <w:t>et al.</w:t>
+      </w:r>
+      <w:r>
+        <w:t xml:space="preserve"> “Enabling Blockchain Innovations with Pegged Sidechains”. </w:t>
+      </w:r>
+      <w:proofErr w:type="spellStart"/>
+      <w:r>
+        <w:rPr>
+          <w:lang w:val="es-CO"/>
+        </w:rPr>
+        <w:t>Blockstream</w:t>
+      </w:r>
+      <w:proofErr w:type="spellEnd"/>
+      <w:r>
+        <w:rPr>
+          <w:lang w:val="es-CO"/>
+        </w:rPr>
+        <w:t xml:space="preserve">: Bitcoin and digital </w:t>
+      </w:r>
+      <w:proofErr w:type="spellStart"/>
+      <w:r>
+        <w:rPr>
+          <w:lang w:val="es-CO"/>
+        </w:rPr>
+        <w:t>asset</w:t>
+      </w:r>
+      <w:proofErr w:type="spellEnd"/>
+      <w:r>
+        <w:rPr>
+          <w:lang w:val="es-CO"/>
+        </w:rPr>
+        <w:t xml:space="preserve"> </w:t>
+      </w:r>
+      <w:proofErr w:type="spellStart"/>
+      <w:r>
+        <w:rPr>
+          <w:lang w:val="es-CO"/>
+        </w:rPr>
+        <w:t>infrastructure</w:t>
+      </w:r>
+      <w:proofErr w:type="spellEnd"/>
+      <w:r>
+        <w:rPr>
+          <w:lang w:val="es-CO"/>
+        </w:rPr>
+        <w:t xml:space="preserve">. Accedido el 3 de mayo de 2024. [En línea]. </w:t>
+      </w:r>
+      <w:r>
+        <w:t>Disponible: </w:t>
+      </w:r>
+      <w:hyperlink r:id="rId19" w:tgtFrame="_blank" w:history="1">
+        <w:r>
+          <w:rPr>
+            <w:rStyle w:val="Hipervnculo"/>
+          </w:rPr>
+          <w:t>https://blockstream.com/sidechains.pdf</w:t>
+        </w:r>
+      </w:hyperlink>
     </w:p>
     <w:p>
       <w:pPr>
@@ -1302,6 +2129,20 @@
       <w:bookmarkStart w:id="3" w:name="First_A._Author"/>
       <w:bookmarkEnd w:id="2"/>
       <w:bookmarkEnd w:id="3"/>
+      <w:r>
+        <w:rPr>
+          <w:b/>
+          <w:lang w:val="es-CO"/>
+        </w:rPr>
+        <w:br/>
+      </w:r>
+      <w:r>
+        <w:rPr>
+          <w:b/>
+          <w:lang w:val="es-CO"/>
+        </w:rPr>
+        <w:br/>
+      </w:r>
       <w:proofErr w:type="spellStart"/>
       <w:r>
         <w:rPr>
@@ -3076,7 +3917,6 @@
   <w:style w:type="character" w:default="1" w:styleId="Fuentedeprrafopredeter">
     <w:name w:val="Default Paragraph Font"/>
     <w:uiPriority w:val="1"/>
-    <w:semiHidden/>
     <w:unhideWhenUsed/>
   </w:style>
   <w:style w:type="table" w:default="1" w:styleId="Tablanormal">
@@ -4078,6 +4918,18 @@
     <w:name w:val="in-text-source-number"/>
     <w:basedOn w:val="Fuentedeprrafopredeter"/>
     <w:rsid w:val="00EC589B"/>
+  </w:style>
+  <w:style w:type="character" w:styleId="Mencinsinresolver">
+    <w:name w:val="Unresolved Mention"/>
+    <w:basedOn w:val="Fuentedeprrafopredeter"/>
+    <w:uiPriority w:val="99"/>
+    <w:semiHidden/>
+    <w:unhideWhenUsed/>
+    <w:rsid w:val="000F1F53"/>
+    <w:rPr>
+      <w:color w:val="605E5C"/>
+      <w:shd w:val="clear" w:color="auto" w:fill="E1DFDD"/>
+    </w:rPr>
   </w:style>
 </w:styles>
 </file>

</xml_diff>

<commit_message>
Avance en marco teorico
</commit_message>
<xml_diff>
--- a/bridges.docx
+++ b/bridges.docx
@@ -37,7 +37,7 @@
         <w:rPr>
           <w:noProof/>
         </w:rPr>
-        <w:pict w14:anchorId="34BA4451">
+        <w:pict w14:anchorId="1950AB54">
           <v:rect id="Rectángulo 3" o:spid="_x0000_s2053" style="position:absolute;margin-left:-51.25pt;margin-top:-11.65pt;width:558.75pt;height:46.15pt;z-index:251656704;visibility:visible;mso-wrap-style:square;mso-width-percent:0;mso-height-percent:0;mso-wrap-distance-left:9pt;mso-wrap-distance-top:0;mso-wrap-distance-right:9pt;mso-wrap-distance-bottom:0;mso-position-horizontal:absolute;mso-position-horizontal-relative:text;mso-position-vertical:absolute;mso-position-vertical-relative:text;mso-width-percent:0;mso-height-percent:0;mso-width-relative:page;mso-height-relative:page;v-text-anchor:middle" o:gfxdata="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" fillcolor="#4f81bd" stroked="f" strokeweight="2pt"/>
         </w:pict>
       </w:r>
@@ -45,7 +45,7 @@
         <w:rPr>
           <w:noProof/>
         </w:rPr>
-        <w:pict w14:anchorId="236A7259">
+        <w:pict w14:anchorId="66E12A06">
           <v:rect id="Rectángulo 2" o:spid="_x0000_s2052" style="position:absolute;margin-left:-51.25pt;margin-top:-112.5pt;width:558.75pt;height:70.1pt;z-index:251655680;visibility:visible;mso-wrap-style:square;mso-width-percent:0;mso-height-percent:0;mso-wrap-distance-left:9pt;mso-wrap-distance-top:0;mso-wrap-distance-right:9pt;mso-wrap-distance-bottom:0;mso-position-horizontal:absolute;mso-position-horizontal-relative:text;mso-position-vertical:absolute;mso-position-vertical-relative:text;mso-width-percent:0;mso-height-percent:0;mso-width-relative:page;mso-height-relative:margin;v-text-anchor:middle" o:gfxdata="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" fillcolor="#4f81bd" stroked="f" strokeweight="2pt"/>
         </w:pict>
       </w:r>
@@ -53,7 +53,7 @@
         <w:rPr>
           <w:noProof/>
         </w:rPr>
-        <w:pict w14:anchorId="2DFDF76D">
+        <w:pict w14:anchorId="23E753B2">
           <v:shapetype id="_x0000_t202" coordsize="21600,21600" o:spt="202" path="m,l,21600r21600,l21600,xe">
             <v:stroke joinstyle="miter"/>
             <v:path gradientshapeok="t" o:connecttype="rect"/>
@@ -426,13 +426,7 @@
         <w:rPr>
           <w:lang w:val="es-CO"/>
         </w:rPr>
-        <w:t xml:space="preserve">En el año 2008, Satoshi Nakamoto publica el </w:t>
-      </w:r>
-      <w:r>
-        <w:rPr>
-          <w:lang w:val="es-CO"/>
-        </w:rPr>
-        <w:t>art</w:t>
+        <w:t>En el año 2008, Satoshi Nakamoto publica el art</w:t>
       </w:r>
       <w:r>
         <w:rPr>
@@ -444,13 +438,7 @@
         <w:rPr>
           <w:lang w:val="es-CO"/>
         </w:rPr>
-        <w:t>culo</w:t>
-      </w:r>
-      <w:r>
-        <w:rPr>
-          <w:lang w:val="es-CO"/>
-        </w:rPr>
-        <w:t xml:space="preserve"> </w:t>
+        <w:t xml:space="preserve">culo </w:t>
       </w:r>
       <w:r>
         <w:rPr>
@@ -737,7 +725,19 @@
         <w:rPr>
           <w:lang w:val="es-CO"/>
         </w:rPr>
-        <w:t xml:space="preserve">; los </w:t>
+        <w:t>;</w:t>
+      </w:r>
+      <w:r>
+        <w:rPr>
+          <w:lang w:val="es-CO"/>
+        </w:rPr>
+        <w:t xml:space="preserve"> y</w:t>
+      </w:r>
+      <w:r>
+        <w:rPr>
+          <w:lang w:val="es-CO"/>
+        </w:rPr>
+        <w:t xml:space="preserve"> los </w:t>
       </w:r>
       <w:proofErr w:type="spellStart"/>
       <w:r>
@@ -751,7 +751,19 @@
         <w:rPr>
           <w:lang w:val="es-CO"/>
         </w:rPr>
-        <w:t xml:space="preserve"> bridges actúan como pasarelas entre diferentes bloques; y las soluciones basadas en contratos inteligentes utilizan contratos inteligentes para crear protocolos interoperables entre las diferentes cadenas de bloques.</w:t>
+        <w:t xml:space="preserve"> bridges actúan como pasarelas entre diferentes</w:t>
+      </w:r>
+      <w:r>
+        <w:rPr>
+          <w:lang w:val="es-CO"/>
+        </w:rPr>
+        <w:t xml:space="preserve"> bloques</w:t>
+      </w:r>
+      <w:r>
+        <w:rPr>
+          <w:lang w:val="es-CO"/>
+        </w:rPr>
+        <w:t>.</w:t>
       </w:r>
       <w:r>
         <w:rPr>
@@ -1006,14 +1018,7 @@
         <w:rPr>
           <w:lang w:val="es-CO"/>
         </w:rPr>
-        <w:t xml:space="preserve">: En el año 2009, un grupo de personas </w:t>
-      </w:r>
-      <w:r>
-        <w:rPr>
-          <w:lang w:val="es-CO"/>
-        </w:rPr>
-        <w:lastRenderedPageBreak/>
-        <w:t>publicó un artículo “</w:t>
+        <w:t>: En el año 2009, un grupo de personas publicó un artículo “</w:t>
       </w:r>
       <w:proofErr w:type="spellStart"/>
       <w:r>
@@ -1131,7 +1136,14 @@
         <w:rPr>
           <w:lang w:val="es-CO"/>
         </w:rPr>
-        <w:t xml:space="preserve">, donde propone una nueva tecnología, los </w:t>
+        <w:t xml:space="preserve">, donde propone una nueva </w:t>
+      </w:r>
+      <w:r>
+        <w:rPr>
+          <w:lang w:val="es-CO"/>
+        </w:rPr>
+        <w:lastRenderedPageBreak/>
+        <w:t xml:space="preserve">tecnología, los </w:t>
       </w:r>
       <w:proofErr w:type="spellStart"/>
       <w:r>
@@ -1348,6 +1360,7 @@
       </w:r>
       <w:r>
         <w:rPr>
+          <w:noProof/>
           <w:lang w:val="es-CO"/>
         </w:rPr>
         <w:drawing>
@@ -1579,18 +1592,6 @@
         </w:rPr>
         <w:t xml:space="preserve"> prueba puede ser invalidada por otra prueba que demuestre la existencia de una cadena con más trabajo que no incluya el bloque que creó la salida. </w:t>
       </w:r>
-      <w:r>
-        <w:rPr>
-          <w:lang w:val="es-CO"/>
-        </w:rPr>
-        <w:br/>
-      </w:r>
-      <w:r>
-        <w:rPr>
-          <w:lang w:val="es-CO"/>
-        </w:rPr>
-        <w:br/>
-      </w:r>
     </w:p>
     <w:p>
       <w:pPr>
@@ -1603,14 +1604,902 @@
     </w:p>
     <w:p>
       <w:pPr>
+        <w:pStyle w:val="Para"/>
+        <w:ind w:firstLine="0"/>
+        <w:rPr>
+          <w:lang w:val="es-CO"/>
+        </w:rPr>
+      </w:pPr>
+      <w:r>
+        <w:rPr>
+          <w:lang w:val="es-CO"/>
+        </w:rPr>
+        <w:t xml:space="preserve">      </w:t>
+      </w:r>
+      <w:proofErr w:type="spellStart"/>
+      <w:r>
+        <w:rPr>
+          <w:lang w:val="es-CO"/>
+        </w:rPr>
+        <w:t>Blockchain</w:t>
+      </w:r>
+      <w:proofErr w:type="spellEnd"/>
+      <w:r>
+        <w:rPr>
+          <w:lang w:val="es-CO"/>
+        </w:rPr>
+        <w:t xml:space="preserve"> </w:t>
+      </w:r>
+      <w:proofErr w:type="spellStart"/>
+      <w:r>
+        <w:rPr>
+          <w:lang w:val="es-CO"/>
+        </w:rPr>
+        <w:t>routers</w:t>
+      </w:r>
+      <w:proofErr w:type="spellEnd"/>
+      <w:r>
+        <w:rPr>
+          <w:lang w:val="es-CO"/>
+        </w:rPr>
+        <w:t xml:space="preserve"> o enrutadores de </w:t>
+      </w:r>
+      <w:proofErr w:type="spellStart"/>
+      <w:r>
+        <w:rPr>
+          <w:lang w:val="es-CO"/>
+        </w:rPr>
+        <w:t>blockchain</w:t>
+      </w:r>
+      <w:proofErr w:type="spellEnd"/>
+      <w:r>
+        <w:rPr>
+          <w:lang w:val="es-CO"/>
+        </w:rPr>
+        <w:t xml:space="preserve">: el concepto de </w:t>
+      </w:r>
+      <w:proofErr w:type="spellStart"/>
+      <w:r>
+        <w:rPr>
+          <w:lang w:val="es-CO"/>
+        </w:rPr>
+        <w:t>routers</w:t>
+      </w:r>
+      <w:proofErr w:type="spellEnd"/>
+      <w:r>
+        <w:rPr>
+          <w:lang w:val="es-CO"/>
+        </w:rPr>
+        <w:t xml:space="preserve"> para </w:t>
+      </w:r>
+      <w:proofErr w:type="spellStart"/>
+      <w:r>
+        <w:rPr>
+          <w:lang w:val="es-CO"/>
+        </w:rPr>
+        <w:t>blockchain</w:t>
+      </w:r>
+      <w:proofErr w:type="spellEnd"/>
+      <w:r>
+        <w:rPr>
+          <w:lang w:val="es-CO"/>
+        </w:rPr>
+        <w:t xml:space="preserve"> lo introdujo por </w:t>
+      </w:r>
+      <w:r>
+        <w:rPr>
+          <w:lang w:val="es-CO"/>
+        </w:rPr>
+        <w:t xml:space="preserve">primera vez Hui Wang, </w:t>
+      </w:r>
+      <w:proofErr w:type="spellStart"/>
+      <w:r>
+        <w:rPr>
+          <w:lang w:val="es-CO"/>
+        </w:rPr>
+        <w:t>Yuanyuan</w:t>
+      </w:r>
+      <w:proofErr w:type="spellEnd"/>
+      <w:r>
+        <w:rPr>
+          <w:lang w:val="es-CO"/>
+        </w:rPr>
+        <w:t xml:space="preserve"> </w:t>
+      </w:r>
+      <w:proofErr w:type="spellStart"/>
+      <w:r>
+        <w:rPr>
+          <w:lang w:val="es-CO"/>
+        </w:rPr>
+        <w:t>Cen</w:t>
+      </w:r>
+      <w:proofErr w:type="spellEnd"/>
+      <w:r>
+        <w:rPr>
+          <w:lang w:val="es-CO"/>
+        </w:rPr>
+        <w:t xml:space="preserve"> y </w:t>
+      </w:r>
+      <w:proofErr w:type="spellStart"/>
+      <w:r>
+        <w:rPr>
+          <w:lang w:val="es-CO"/>
+        </w:rPr>
+        <w:t>Xuefeng</w:t>
+      </w:r>
+      <w:proofErr w:type="spellEnd"/>
+      <w:r>
+        <w:rPr>
+          <w:lang w:val="es-CO"/>
+        </w:rPr>
+        <w:t xml:space="preserve"> Li en su </w:t>
+      </w:r>
+      <w:r>
+        <w:rPr>
+          <w:lang w:val="es-CO"/>
+        </w:rPr>
+        <w:t>artículo</w:t>
+      </w:r>
+      <w:r>
+        <w:rPr>
+          <w:lang w:val="es-CO"/>
+        </w:rPr>
+        <w:t xml:space="preserve"> “</w:t>
+      </w:r>
+      <w:proofErr w:type="spellStart"/>
+      <w:r>
+        <w:rPr>
+          <w:lang w:val="es-CO"/>
+        </w:rPr>
+        <w:t>Blockchain</w:t>
+      </w:r>
+      <w:proofErr w:type="spellEnd"/>
+      <w:r>
+        <w:rPr>
+          <w:lang w:val="es-CO"/>
+        </w:rPr>
+        <w:t xml:space="preserve"> </w:t>
+      </w:r>
+      <w:proofErr w:type="spellStart"/>
+      <w:r>
+        <w:rPr>
+          <w:lang w:val="es-CO"/>
+        </w:rPr>
+        <w:t>Router</w:t>
+      </w:r>
+      <w:proofErr w:type="spellEnd"/>
+      <w:r>
+        <w:rPr>
+          <w:lang w:val="es-CO"/>
+        </w:rPr>
+        <w:t>: A Cross-</w:t>
+      </w:r>
+      <w:proofErr w:type="spellStart"/>
+      <w:r>
+        <w:rPr>
+          <w:lang w:val="es-CO"/>
+        </w:rPr>
+        <w:t>Chain</w:t>
+      </w:r>
+      <w:proofErr w:type="spellEnd"/>
+      <w:r>
+        <w:rPr>
+          <w:lang w:val="es-CO"/>
+        </w:rPr>
+        <w:t xml:space="preserve"> </w:t>
+      </w:r>
+      <w:proofErr w:type="spellStart"/>
+      <w:r>
+        <w:rPr>
+          <w:lang w:val="es-CO"/>
+        </w:rPr>
+        <w:t>Communication</w:t>
+      </w:r>
+      <w:proofErr w:type="spellEnd"/>
+      <w:r>
+        <w:rPr>
+          <w:lang w:val="es-CO"/>
+        </w:rPr>
+        <w:t xml:space="preserve"> </w:t>
+      </w:r>
+      <w:proofErr w:type="spellStart"/>
+      <w:r>
+        <w:rPr>
+          <w:lang w:val="es-CO"/>
+        </w:rPr>
+        <w:t>Protocol</w:t>
+      </w:r>
+      <w:proofErr w:type="spellEnd"/>
+      <w:r>
+        <w:rPr>
+          <w:lang w:val="es-CO"/>
+        </w:rPr>
+        <w:t>”</w:t>
+      </w:r>
+      <w:r>
+        <w:rPr>
+          <w:lang w:val="es-CO"/>
+        </w:rPr>
+        <w:t xml:space="preserve"> [6]</w:t>
+      </w:r>
+      <w:r>
+        <w:rPr>
+          <w:lang w:val="es-CO"/>
+        </w:rPr>
+        <w:t xml:space="preserve">. En este articulo ellos plantean un diseño para este concepto que se deriva de la arquitectura de enrutamiento de internet, en la cual, una red de enrutamiento básica consta de </w:t>
+      </w:r>
+      <w:proofErr w:type="spellStart"/>
+      <w:r>
+        <w:rPr>
+          <w:lang w:val="es-CO"/>
+        </w:rPr>
+        <w:t>routers</w:t>
+      </w:r>
+      <w:proofErr w:type="spellEnd"/>
+      <w:r>
+        <w:rPr>
+          <w:lang w:val="es-CO"/>
+        </w:rPr>
+        <w:t xml:space="preserve"> y dispositivos terminales. En términos de </w:t>
+      </w:r>
+      <w:proofErr w:type="spellStart"/>
+      <w:r>
+        <w:rPr>
+          <w:lang w:val="es-CO"/>
+        </w:rPr>
+        <w:t>blockchain</w:t>
+      </w:r>
+      <w:proofErr w:type="spellEnd"/>
+      <w:r>
+        <w:rPr>
+          <w:lang w:val="es-CO"/>
+        </w:rPr>
+        <w:t xml:space="preserve">, los sistemas </w:t>
+      </w:r>
+      <w:proofErr w:type="spellStart"/>
+      <w:r>
+        <w:rPr>
+          <w:lang w:val="es-CO"/>
+        </w:rPr>
+        <w:t>blockchain</w:t>
+      </w:r>
+      <w:proofErr w:type="spellEnd"/>
+      <w:r>
+        <w:rPr>
+          <w:lang w:val="es-CO"/>
+        </w:rPr>
+        <w:t xml:space="preserve"> como </w:t>
+      </w:r>
+      <w:proofErr w:type="spellStart"/>
+      <w:r>
+        <w:rPr>
+          <w:lang w:val="es-CO"/>
+        </w:rPr>
+        <w:t>Etherium</w:t>
+      </w:r>
+      <w:proofErr w:type="spellEnd"/>
+      <w:r>
+        <w:rPr>
+          <w:lang w:val="es-CO"/>
+        </w:rPr>
+        <w:t xml:space="preserve"> y Bitcoin, </w:t>
+      </w:r>
+      <w:r>
+        <w:rPr>
+          <w:lang w:val="es-CO"/>
+        </w:rPr>
+        <w:t xml:space="preserve">serían las terminales de la red, a lo que se le llama </w:t>
+      </w:r>
+      <w:proofErr w:type="spellStart"/>
+      <w:r>
+        <w:rPr>
+          <w:lang w:val="es-CO"/>
+        </w:rPr>
+        <w:t>subcadena</w:t>
+      </w:r>
+      <w:proofErr w:type="spellEnd"/>
+      <w:r>
+        <w:rPr>
+          <w:lang w:val="es-CO"/>
+        </w:rPr>
+        <w:t xml:space="preserve"> y esta </w:t>
+      </w:r>
+      <w:proofErr w:type="spellStart"/>
+      <w:r>
+        <w:rPr>
+          <w:lang w:val="es-CO"/>
+        </w:rPr>
+        <w:t>subcadena</w:t>
+      </w:r>
+      <w:proofErr w:type="spellEnd"/>
+      <w:r>
+        <w:rPr>
+          <w:lang w:val="es-CO"/>
+        </w:rPr>
+        <w:t xml:space="preserve"> </w:t>
+      </w:r>
+      <w:r>
+        <w:rPr>
+          <w:lang w:val="es-CO"/>
+        </w:rPr>
+        <w:t xml:space="preserve">puede recibir mensajes de un </w:t>
+      </w:r>
+      <w:proofErr w:type="spellStart"/>
+      <w:r>
+        <w:rPr>
+          <w:lang w:val="es-CO"/>
+        </w:rPr>
+        <w:t>router</w:t>
+      </w:r>
+      <w:proofErr w:type="spellEnd"/>
+      <w:r>
+        <w:rPr>
+          <w:lang w:val="es-CO"/>
+        </w:rPr>
+        <w:t xml:space="preserve"> de cadena, o enviar mensajes a otra </w:t>
+      </w:r>
+      <w:proofErr w:type="spellStart"/>
+      <w:r>
+        <w:rPr>
+          <w:lang w:val="es-CO"/>
+        </w:rPr>
+        <w:t>subcadena</w:t>
+      </w:r>
+      <w:proofErr w:type="spellEnd"/>
+      <w:r>
+        <w:rPr>
+          <w:lang w:val="es-CO"/>
+        </w:rPr>
+        <w:t xml:space="preserve"> a través del </w:t>
+      </w:r>
+      <w:proofErr w:type="spellStart"/>
+      <w:r>
+        <w:rPr>
+          <w:lang w:val="es-CO"/>
+        </w:rPr>
+        <w:t>router</w:t>
+      </w:r>
+      <w:proofErr w:type="spellEnd"/>
+      <w:r>
+        <w:rPr>
+          <w:lang w:val="es-CO"/>
+        </w:rPr>
+        <w:t xml:space="preserve"> de cadena, pero no pueden comunicarse directamente entre sí.</w:t>
+      </w:r>
+    </w:p>
+    <w:p>
+      <w:pPr>
+        <w:pStyle w:val="Para"/>
+        <w:ind w:firstLine="0"/>
+        <w:rPr>
+          <w:lang w:val="es-CO"/>
+        </w:rPr>
+      </w:pPr>
+      <w:r>
+        <w:rPr>
+          <w:lang w:val="es-CO"/>
+        </w:rPr>
+        <w:br/>
+      </w:r>
+      <w:r>
+        <w:rPr>
+          <w:lang w:val="es-CO"/>
+        </w:rPr>
+        <w:t xml:space="preserve">      </w:t>
+      </w:r>
+      <w:r>
+        <w:rPr>
+          <w:lang w:val="es-CO"/>
+        </w:rPr>
+        <w:t xml:space="preserve">El </w:t>
+      </w:r>
+      <w:proofErr w:type="spellStart"/>
+      <w:r>
+        <w:rPr>
+          <w:lang w:val="es-CO"/>
+        </w:rPr>
+        <w:t>router</w:t>
+      </w:r>
+      <w:proofErr w:type="spellEnd"/>
+      <w:r>
+        <w:rPr>
+          <w:lang w:val="es-CO"/>
+        </w:rPr>
+        <w:t xml:space="preserve"> </w:t>
+      </w:r>
+      <w:r>
+        <w:rPr>
+          <w:lang w:val="es-CO"/>
+        </w:rPr>
+        <w:t>es usado</w:t>
+      </w:r>
+      <w:r>
+        <w:rPr>
+          <w:lang w:val="es-CO"/>
+        </w:rPr>
+        <w:t xml:space="preserve"> para enlazar las </w:t>
+      </w:r>
+      <w:proofErr w:type="spellStart"/>
+      <w:r>
+        <w:rPr>
+          <w:lang w:val="es-CO"/>
+        </w:rPr>
+        <w:t>subcadenas</w:t>
+      </w:r>
+      <w:proofErr w:type="spellEnd"/>
+      <w:r>
+        <w:rPr>
+          <w:lang w:val="es-CO"/>
+        </w:rPr>
+        <w:t xml:space="preserve"> en la red de cadenas. Para comunicarse con otras </w:t>
+      </w:r>
+      <w:proofErr w:type="spellStart"/>
+      <w:r>
+        <w:rPr>
+          <w:lang w:val="es-CO"/>
+        </w:rPr>
+        <w:t>subcadenas</w:t>
+      </w:r>
+      <w:proofErr w:type="spellEnd"/>
+      <w:r>
+        <w:rPr>
+          <w:lang w:val="es-CO"/>
+        </w:rPr>
+        <w:t xml:space="preserve">, una </w:t>
+      </w:r>
+      <w:proofErr w:type="spellStart"/>
+      <w:r>
+        <w:rPr>
+          <w:lang w:val="es-CO"/>
+        </w:rPr>
+        <w:t>subcadena</w:t>
+      </w:r>
+      <w:proofErr w:type="spellEnd"/>
+      <w:r>
+        <w:rPr>
+          <w:lang w:val="es-CO"/>
+        </w:rPr>
+        <w:t xml:space="preserve"> primero debe establecer conexión con el </w:t>
+      </w:r>
+      <w:proofErr w:type="spellStart"/>
+      <w:r>
+        <w:rPr>
+          <w:lang w:val="es-CO"/>
+        </w:rPr>
+        <w:t>router</w:t>
+      </w:r>
+      <w:proofErr w:type="spellEnd"/>
+      <w:r>
+        <w:rPr>
+          <w:lang w:val="es-CO"/>
+        </w:rPr>
+        <w:t xml:space="preserve"> </w:t>
+      </w:r>
+      <w:proofErr w:type="spellStart"/>
+      <w:r>
+        <w:rPr>
+          <w:lang w:val="es-CO"/>
+        </w:rPr>
+        <w:t>blockchain</w:t>
+      </w:r>
+      <w:proofErr w:type="spellEnd"/>
+      <w:r>
+        <w:rPr>
+          <w:lang w:val="es-CO"/>
+        </w:rPr>
+        <w:t xml:space="preserve"> siguiendo el protocolo de comunicación entre cadenas.</w:t>
+      </w:r>
+      <w:r>
+        <w:rPr>
+          <w:lang w:val="es-CO"/>
+        </w:rPr>
+        <w:br/>
+      </w:r>
+    </w:p>
+    <w:p>
+      <w:pPr>
+        <w:pStyle w:val="Para"/>
+        <w:ind w:firstLine="0"/>
+        <w:rPr>
+          <w:lang w:val="es-CO"/>
+        </w:rPr>
+      </w:pPr>
+      <w:r>
+        <w:rPr>
+          <w:lang w:val="es-CO"/>
+        </w:rPr>
+        <w:t xml:space="preserve">      En la arquitectura de esta propuesta hay cuatro participantes:</w:t>
+      </w:r>
+    </w:p>
+    <w:p>
+      <w:pPr>
+        <w:pStyle w:val="Para"/>
+        <w:ind w:firstLine="0"/>
+        <w:rPr>
+          <w:lang w:val="es-CO"/>
+        </w:rPr>
+      </w:pPr>
+      <w:r>
+        <w:rPr>
+          <w:lang w:val="es-CO"/>
+        </w:rPr>
+        <w:br/>
+        <w:t xml:space="preserve">1. </w:t>
+      </w:r>
+      <w:r>
+        <w:rPr>
+          <w:lang w:val="es-CO"/>
+        </w:rPr>
+        <w:t>Validadores: Verifican, concatenan y envían bloques a la ubicación correcta.</w:t>
+      </w:r>
+    </w:p>
+    <w:p>
+      <w:pPr>
+        <w:pStyle w:val="Para"/>
+        <w:ind w:firstLine="0"/>
+        <w:rPr>
+          <w:lang w:val="es-CO"/>
+        </w:rPr>
+      </w:pPr>
+      <w:r>
+        <w:rPr>
+          <w:lang w:val="es-CO"/>
+        </w:rPr>
+        <w:t xml:space="preserve">2. Nominadores: </w:t>
+      </w:r>
+      <w:r>
+        <w:rPr>
+          <w:lang w:val="es-CO"/>
+        </w:rPr>
+        <w:t>son recompensados por contribuir con sus propios fondos a los validadores</w:t>
+      </w:r>
+      <w:r>
+        <w:rPr>
+          <w:lang w:val="es-CO"/>
+        </w:rPr>
+        <w:t>.</w:t>
+      </w:r>
+    </w:p>
+    <w:p>
+      <w:pPr>
+        <w:pStyle w:val="Para"/>
+        <w:ind w:firstLine="0"/>
+        <w:rPr>
+          <w:lang w:val="es-CO"/>
+        </w:rPr>
+      </w:pPr>
+      <w:r>
+        <w:rPr>
+          <w:lang w:val="es-CO"/>
+        </w:rPr>
+        <w:t xml:space="preserve">3. Supervisores: </w:t>
+      </w:r>
+      <w:r>
+        <w:rPr>
+          <w:lang w:val="es-CO"/>
+        </w:rPr>
+        <w:t>monitorea</w:t>
+      </w:r>
+      <w:r>
+        <w:rPr>
+          <w:lang w:val="es-CO"/>
+        </w:rPr>
+        <w:t>n</w:t>
+      </w:r>
+      <w:r>
+        <w:rPr>
+          <w:lang w:val="es-CO"/>
+        </w:rPr>
+        <w:t xml:space="preserve"> el comportamiento del enrutador </w:t>
+      </w:r>
+      <w:proofErr w:type="spellStart"/>
+      <w:r>
+        <w:rPr>
+          <w:lang w:val="es-CO"/>
+        </w:rPr>
+        <w:t>blockchain</w:t>
+      </w:r>
+      <w:proofErr w:type="spellEnd"/>
+      <w:r>
+        <w:rPr>
+          <w:lang w:val="es-CO"/>
+        </w:rPr>
+        <w:t>.</w:t>
+      </w:r>
+      <w:r>
+        <w:rPr>
+          <w:lang w:val="es-CO"/>
+        </w:rPr>
+        <w:br/>
+      </w:r>
+      <w:r>
+        <w:rPr>
+          <w:lang w:val="es-CO"/>
+        </w:rPr>
+        <w:t xml:space="preserve">4. Conectores: </w:t>
+      </w:r>
+      <w:r>
+        <w:rPr>
+          <w:lang w:val="es-CO"/>
+        </w:rPr>
+        <w:t xml:space="preserve">son responsables de enviar la información de la </w:t>
+      </w:r>
+      <w:proofErr w:type="spellStart"/>
+      <w:r>
+        <w:rPr>
+          <w:lang w:val="es-CO"/>
+        </w:rPr>
+        <w:t>subcadena</w:t>
+      </w:r>
+      <w:proofErr w:type="spellEnd"/>
+      <w:r>
+        <w:rPr>
+          <w:lang w:val="es-CO"/>
+        </w:rPr>
+        <w:t xml:space="preserve"> al enrutador </w:t>
+      </w:r>
+      <w:proofErr w:type="spellStart"/>
+      <w:r>
+        <w:rPr>
+          <w:lang w:val="es-CO"/>
+        </w:rPr>
+        <w:t>blockchain</w:t>
+      </w:r>
+      <w:proofErr w:type="spellEnd"/>
+      <w:r>
+        <w:rPr>
+          <w:lang w:val="es-CO"/>
+        </w:rPr>
+        <w:t xml:space="preserve"> y viceversa</w:t>
+      </w:r>
+      <w:r>
+        <w:rPr>
+          <w:lang w:val="es-CO"/>
+        </w:rPr>
+        <w:t>.</w:t>
+      </w:r>
+      <w:r>
+        <w:rPr>
+          <w:lang w:val="es-CO"/>
+        </w:rPr>
+        <w:br/>
+      </w:r>
+      <w:r>
+        <w:rPr>
+          <w:lang w:val="es-CO"/>
+        </w:rPr>
+        <w:br/>
+        <w:t>En la siguiente imagen, se puede ver la arquitectura mencionada previamente con cada uno de los participantes de la misma:</w:t>
+      </w:r>
+      <w:r>
+        <w:rPr>
+          <w:lang w:val="es-CO"/>
+        </w:rPr>
+        <w:br/>
+      </w:r>
+    </w:p>
+    <w:p>
+      <w:pPr>
+        <w:pStyle w:val="Para"/>
+        <w:ind w:firstLine="0"/>
+        <w:jc w:val="center"/>
+        <w:rPr>
+          <w:lang w:val="es-CO"/>
+        </w:rPr>
+      </w:pPr>
+      <w:r>
+        <w:rPr>
+          <w:lang w:val="es-CO"/>
+        </w:rPr>
+        <w:drawing>
+          <wp:inline distT="0" distB="0" distL="0" distR="0" wp14:anchorId="469D7348" wp14:editId="2ED9758D">
+            <wp:extent cx="2744646" cy="1718187"/>
+            <wp:effectExtent l="0" t="0" r="0" b="0"/>
+            <wp:docPr id="1331671850" name="Imagen 1"/>
+            <wp:cNvGraphicFramePr>
+              <a:graphicFrameLocks xmlns:a="http://schemas.openxmlformats.org/drawingml/2006/main" noChangeAspect="1"/>
+            </wp:cNvGraphicFramePr>
+            <a:graphic xmlns:a="http://schemas.openxmlformats.org/drawingml/2006/main">
+              <a:graphicData uri="http://schemas.openxmlformats.org/drawingml/2006/picture">
+                <pic:pic xmlns:pic="http://schemas.openxmlformats.org/drawingml/2006/picture">
+                  <pic:nvPicPr>
+                    <pic:cNvPr id="1331671850" name=""/>
+                    <pic:cNvPicPr/>
+                  </pic:nvPicPr>
+                  <pic:blipFill>
+                    <a:blip r:embed="rId15"/>
+                    <a:stretch>
+                      <a:fillRect/>
+                    </a:stretch>
+                  </pic:blipFill>
+                  <pic:spPr>
+                    <a:xfrm>
+                      <a:off x="0" y="0"/>
+                      <a:ext cx="2769269" cy="1733602"/>
+                    </a:xfrm>
+                    <a:prstGeom prst="rect">
+                      <a:avLst/>
+                    </a:prstGeom>
+                  </pic:spPr>
+                </pic:pic>
+              </a:graphicData>
+            </a:graphic>
+          </wp:inline>
+        </w:drawing>
+      </w:r>
+    </w:p>
+    <w:p>
+      <w:pPr>
+        <w:pStyle w:val="Para"/>
+        <w:ind w:firstLine="0"/>
+        <w:rPr>
+          <w:lang w:val="es-CO"/>
+        </w:rPr>
+      </w:pPr>
+    </w:p>
+    <w:p>
+      <w:pPr>
+        <w:pStyle w:val="Para"/>
+        <w:ind w:firstLine="0"/>
+        <w:rPr>
+          <w:lang w:val="es-CO"/>
+        </w:rPr>
+      </w:pPr>
+      <w:r>
+        <w:rPr>
+          <w:lang w:val="es-CO"/>
+        </w:rPr>
+        <w:t xml:space="preserve">      </w:t>
+      </w:r>
+      <w:r>
+        <w:rPr>
+          <w:lang w:val="es-CO"/>
+        </w:rPr>
+        <w:t xml:space="preserve">Bridges:  </w:t>
+      </w:r>
+      <w:r>
+        <w:rPr>
+          <w:lang w:val="es-CO"/>
+        </w:rPr>
+        <w:t xml:space="preserve">son otra solución propuesta al problema de interoperabilidad que tienen las </w:t>
+      </w:r>
+      <w:proofErr w:type="spellStart"/>
+      <w:r>
+        <w:rPr>
+          <w:lang w:val="es-CO"/>
+        </w:rPr>
+        <w:t>blockchain</w:t>
+      </w:r>
+      <w:proofErr w:type="spellEnd"/>
+      <w:r>
+        <w:rPr>
+          <w:lang w:val="es-CO"/>
+        </w:rPr>
+        <w:t xml:space="preserve">. En este caso los bridges cumplen la función que en el mundo físico </w:t>
+      </w:r>
+      <w:r>
+        <w:rPr>
+          <w:lang w:val="es-CO"/>
+        </w:rPr>
+        <w:lastRenderedPageBreak/>
+        <w:t xml:space="preserve">cumple un puentes, es decir, permitir la comunicación entre dos lugares, en el caso de las </w:t>
+      </w:r>
+      <w:proofErr w:type="spellStart"/>
+      <w:r>
+        <w:rPr>
+          <w:lang w:val="es-CO"/>
+        </w:rPr>
+        <w:t>blockchain</w:t>
+      </w:r>
+      <w:proofErr w:type="spellEnd"/>
+      <w:r>
+        <w:rPr>
+          <w:lang w:val="es-CO"/>
+        </w:rPr>
+        <w:t xml:space="preserve">, permiten </w:t>
+      </w:r>
+      <w:r>
+        <w:rPr>
+          <w:lang w:val="es-CO"/>
+        </w:rPr>
+        <w:t xml:space="preserve">la transferencia fluida de activos y datos entre diferentes redes </w:t>
+      </w:r>
+      <w:proofErr w:type="spellStart"/>
+      <w:r>
+        <w:rPr>
+          <w:lang w:val="es-CO"/>
+        </w:rPr>
+        <w:t>blockchain</w:t>
+      </w:r>
+      <w:proofErr w:type="spellEnd"/>
+      <w:r>
+        <w:rPr>
+          <w:lang w:val="es-CO"/>
+        </w:rPr>
+        <w:t xml:space="preserve">. </w:t>
+      </w:r>
+    </w:p>
+    <w:p>
+      <w:pPr>
+        <w:pStyle w:val="Para"/>
+        <w:ind w:firstLine="0"/>
+        <w:rPr>
+          <w:lang w:val="es-CO"/>
+        </w:rPr>
+      </w:pPr>
+    </w:p>
+    <w:p>
+      <w:pPr>
+        <w:pStyle w:val="Para"/>
+        <w:ind w:firstLine="0"/>
+        <w:rPr>
+          <w:lang w:val="es-CO"/>
+        </w:rPr>
+      </w:pPr>
+      <w:r>
+        <w:rPr>
+          <w:lang w:val="es-CO"/>
+        </w:rPr>
+        <w:t xml:space="preserve">Existen diferentes tipos de puentes en </w:t>
+      </w:r>
+      <w:proofErr w:type="spellStart"/>
+      <w:r>
+        <w:rPr>
+          <w:lang w:val="es-CO"/>
+        </w:rPr>
+        <w:t>blockchain</w:t>
+      </w:r>
+      <w:proofErr w:type="spellEnd"/>
+      <w:r>
+        <w:rPr>
+          <w:lang w:val="es-CO"/>
+        </w:rPr>
+        <w:t>:</w:t>
+      </w:r>
+      <w:r>
+        <w:rPr>
+          <w:lang w:val="es-CO"/>
+        </w:rPr>
+        <w:br/>
+      </w:r>
+    </w:p>
+    <w:p>
+      <w:pPr>
+        <w:pStyle w:val="Para"/>
+        <w:ind w:firstLine="0"/>
+        <w:rPr>
+          <w:lang w:val="es-CO"/>
+        </w:rPr>
+      </w:pPr>
+    </w:p>
+    <w:p>
+      <w:pPr>
+        <w:pStyle w:val="Para"/>
+        <w:ind w:firstLine="0"/>
+        <w:rPr>
+          <w:lang w:val="es-CO"/>
+        </w:rPr>
+      </w:pPr>
+    </w:p>
+    <w:p>
+      <w:pPr>
         <w:pStyle w:val="Ttulo1"/>
+        <w:rPr>
+          <w:lang w:val="es-CO"/>
+        </w:rPr>
       </w:pPr>
       <w:bookmarkStart w:id="0" w:name="CONCLUSION"/>
       <w:bookmarkEnd w:id="0"/>
       <w:r>
+        <w:rPr>
+          <w:lang w:val="es-CO"/>
+        </w:rPr>
         <w:t>CONCLUSION</w:t>
       </w:r>
       <w:r>
+        <w:rPr>
+          <w:lang w:val="es-CO"/>
+        </w:rPr>
         <w:t>es</w:t>
       </w:r>
     </w:p>
@@ -1728,41 +2617,63 @@
     <w:p>
       <w:pPr>
         <w:pStyle w:val="Bibentry"/>
+        <w:rPr>
+          <w:lang w:val="es-CO"/>
+        </w:rPr>
       </w:pPr>
       <w:r>
         <w:rPr>
           <w:color w:val="000000"/>
         </w:rPr>
-        <w:t xml:space="preserve">[1] </w:t>
+        <w:t xml:space="preserve">[1] S. Nakamoto. “Bitcoin: A Peer-to-Peer Electronic Cash System”. </w:t>
       </w:r>
       <w:r>
         <w:rPr>
           <w:color w:val="000000"/>
-        </w:rPr>
-        <w:t xml:space="preserve">S. Nakamoto. “Bitcoin: A Peer-to-Peer Electronic Cash System”. Bitcoin - </w:t>
-      </w:r>
-      <w:proofErr w:type="gramStart"/>
+          <w:lang w:val="es-CO"/>
+        </w:rPr>
+        <w:t xml:space="preserve">Bitcoin - Open </w:t>
+      </w:r>
+      <w:proofErr w:type="spellStart"/>
       <w:r>
         <w:rPr>
           <w:color w:val="000000"/>
-        </w:rPr>
-        <w:t>Open source</w:t>
-      </w:r>
-      <w:proofErr w:type="gramEnd"/>
+          <w:lang w:val="es-CO"/>
+        </w:rPr>
+        <w:t>source</w:t>
+      </w:r>
+      <w:proofErr w:type="spellEnd"/>
       <w:r>
         <w:rPr>
           <w:color w:val="000000"/>
-        </w:rPr>
-        <w:t xml:space="preserve"> P2P money. </w:t>
-      </w:r>
+          <w:lang w:val="es-CO"/>
+        </w:rPr>
+        <w:t xml:space="preserve"> P2P </w:t>
+      </w:r>
+      <w:proofErr w:type="spellStart"/>
       <w:r>
         <w:rPr>
           <w:color w:val="000000"/>
           <w:lang w:val="es-CO"/>
         </w:rPr>
+        <w:t>money</w:t>
+      </w:r>
+      <w:proofErr w:type="spellEnd"/>
+      <w:r>
+        <w:rPr>
+          <w:color w:val="000000"/>
+          <w:lang w:val="es-CO"/>
+        </w:rPr>
+        <w:t xml:space="preserve">. </w:t>
+      </w:r>
+      <w:r>
+        <w:rPr>
+          <w:color w:val="000000"/>
+          <w:lang w:val="es-CO"/>
+        </w:rPr>
         <w:t>Accedido el 3 de mayo de 2024. [En línea]. Disponible: </w:t>
       </w:r>
-      <w:hyperlink r:id="rId15" w:tgtFrame="_blank" w:history="1">
+      <w:hyperlink r:id="rId16" w:tgtFrame="_blank" w:history="1">
         <w:r>
           <w:rPr>
             <w:rStyle w:val="Hipervnculo"/>
@@ -1783,38 +2694,23 @@
       <w:r>
         <w:rPr>
           <w:color w:val="000000"/>
-        </w:rPr>
-        <w:t>[</w:t>
-      </w:r>
+          <w:lang w:val="es-CO"/>
+        </w:rPr>
+        <w:t>[2] S. </w:t>
+      </w:r>
+      <w:proofErr w:type="spellStart"/>
       <w:r>
         <w:rPr>
           <w:color w:val="000000"/>
-        </w:rPr>
-        <w:t>2</w:t>
-      </w:r>
+          <w:lang w:val="es-CO"/>
+        </w:rPr>
+        <w:t>Kotey</w:t>
+      </w:r>
+      <w:proofErr w:type="spellEnd"/>
       <w:r>
         <w:rPr>
           <w:color w:val="000000"/>
-        </w:rPr>
-        <w:t xml:space="preserve">] </w:t>
-      </w:r>
-      <w:r>
-        <w:rPr>
-          <w:color w:val="000000"/>
-        </w:rPr>
-        <w:t>S. </w:t>
-      </w:r>
-      <w:proofErr w:type="spellStart"/>
-      <w:r>
-        <w:rPr>
-          <w:color w:val="000000"/>
-        </w:rPr>
-        <w:t>Kotey</w:t>
-      </w:r>
-      <w:proofErr w:type="spellEnd"/>
-      <w:r>
-        <w:rPr>
-          <w:color w:val="000000"/>
+          <w:lang w:val="es-CO"/>
         </w:rPr>
         <w:t> </w:t>
       </w:r>
@@ -1823,12 +2719,14 @@
           <w:i/>
           <w:iCs/>
           <w:color w:val="000000"/>
+          <w:lang w:val="es-CO"/>
         </w:rPr>
         <w:t>et al.</w:t>
       </w:r>
       <w:r>
         <w:rPr>
           <w:color w:val="000000"/>
+          <w:lang w:val="es-CO"/>
         </w:rPr>
         <w:t> </w:t>
       </w:r>
@@ -1852,7 +2750,7 @@
         </w:rPr>
         <w:t xml:space="preserve">-to-blockchain communication”. </w:t>
       </w:r>
-      <w:hyperlink r:id="rId16" w:history="1">
+      <w:hyperlink r:id="rId17" w:history="1">
         <w:r>
           <w:rPr>
             <w:rStyle w:val="Hipervnculo"/>
@@ -1870,48 +2768,45 @@
     <w:p>
       <w:pPr>
         <w:pStyle w:val="Bibentry"/>
+        <w:rPr>
+          <w:lang w:val="es-CO"/>
+        </w:rPr>
       </w:pPr>
       <w:r>
         <w:rPr>
           <w:color w:val="000000"/>
-          <w:lang w:val="es-CO"/>
         </w:rPr>
         <w:t>[</w:t>
       </w:r>
       <w:r>
         <w:rPr>
           <w:color w:val="000000"/>
-          <w:lang w:val="es-CO"/>
         </w:rPr>
         <w:t>3</w:t>
       </w:r>
       <w:r>
         <w:rPr>
           <w:color w:val="000000"/>
-          <w:lang w:val="es-CO"/>
         </w:rPr>
         <w:t xml:space="preserve">] </w:t>
       </w:r>
       <w:r>
         <w:rPr>
           <w:color w:val="000000"/>
-          <w:lang w:val="es-CO"/>
-        </w:rPr>
-        <w:t>“</w:t>
+        </w:rPr>
+        <w:t xml:space="preserve">“Introduction to blockchain bridges | ethereum.org”. ethereum.org. </w:t>
       </w:r>
       <w:proofErr w:type="spellStart"/>
       <w:r>
         <w:rPr>
           <w:color w:val="000000"/>
-          <w:lang w:val="es-CO"/>
-        </w:rPr>
-        <w:t>Introduction</w:t>
+        </w:rPr>
+        <w:t>Accedido</w:t>
       </w:r>
       <w:proofErr w:type="spellEnd"/>
       <w:r>
         <w:rPr>
           <w:color w:val="000000"/>
-          <w:lang w:val="es-CO"/>
         </w:rPr>
         <w:t xml:space="preserve"> </w:t>
       </w:r>
@@ -1919,45 +2814,50 @@
       <w:r>
         <w:rPr>
           <w:color w:val="000000"/>
-          <w:lang w:val="es-CO"/>
-        </w:rPr>
-        <w:t>to</w:t>
+        </w:rPr>
+        <w:t>el</w:t>
       </w:r>
       <w:proofErr w:type="spellEnd"/>
       <w:r>
         <w:rPr>
           <w:color w:val="000000"/>
-          <w:lang w:val="es-CO"/>
-        </w:rPr>
-        <w:t xml:space="preserve"> </w:t>
+        </w:rPr>
+        <w:t xml:space="preserve"> 27 de </w:t>
       </w:r>
       <w:proofErr w:type="spellStart"/>
       <w:r>
         <w:rPr>
           <w:color w:val="000000"/>
-          <w:lang w:val="es-CO"/>
-        </w:rPr>
-        <w:t>blockchain</w:t>
+        </w:rPr>
+        <w:t>abril</w:t>
       </w:r>
       <w:proofErr w:type="spellEnd"/>
       <w:r>
         <w:rPr>
           <w:color w:val="000000"/>
-          <w:lang w:val="es-CO"/>
-        </w:rPr>
-        <w:t xml:space="preserve"> bridges | ethereum.org”. ethereum.org. Accedido el 27 de abril de 2024. [En línea]. </w:t>
+        </w:rPr>
+        <w:t xml:space="preserve"> de 2024. </w:t>
       </w:r>
       <w:r>
         <w:rPr>
           <w:color w:val="000000"/>
+          <w:lang w:val="es-CO"/>
+        </w:rPr>
+        <w:t xml:space="preserve">[En línea]. </w:t>
+      </w:r>
+      <w:r>
+        <w:rPr>
+          <w:color w:val="000000"/>
+          <w:lang w:val="es-CO"/>
         </w:rPr>
         <w:t>Disponible: </w:t>
       </w:r>
-      <w:hyperlink r:id="rId17" w:tgtFrame="_blank" w:history="1">
+      <w:hyperlink r:id="rId18" w:tgtFrame="_blank" w:history="1">
         <w:r>
           <w:rPr>
             <w:rStyle w:val="Hipervnculo"/>
             <w:color w:val="000000"/>
+            <w:lang w:val="es-CO"/>
           </w:rPr>
           <w:t>https://ethereum.org/en/bridges/</w:t>
         </w:r>
@@ -1971,27 +2871,46 @@
         </w:rPr>
       </w:pPr>
       <w:r>
+        <w:rPr>
+          <w:lang w:val="es-CO"/>
+        </w:rPr>
         <w:t>[</w:t>
       </w:r>
       <w:r>
+        <w:rPr>
+          <w:lang w:val="es-CO"/>
+        </w:rPr>
         <w:t>4</w:t>
       </w:r>
       <w:r>
+        <w:rPr>
+          <w:lang w:val="es-CO"/>
+        </w:rPr>
         <w:t>]</w:t>
       </w:r>
       <w:r>
+        <w:rPr>
+          <w:lang w:val="es-CO"/>
+        </w:rPr>
         <w:tab/>
       </w:r>
       <w:r>
         <w:rPr>
           <w:color w:val="000000"/>
-        </w:rPr>
-        <w:t xml:space="preserve">P. Cuesta. “Analysis of bridge-solutions for public blockchains”. </w:t>
-      </w:r>
-      <w:proofErr w:type="spellStart"/>
+          <w:lang w:val="es-CO"/>
+        </w:rPr>
+        <w:t xml:space="preserve">P. Cuesta. </w:t>
+      </w:r>
       <w:r>
         <w:rPr>
           <w:color w:val="000000"/>
+        </w:rPr>
+        <w:t xml:space="preserve">“Analysis of bridge-solutions for public blockchains”. </w:t>
+      </w:r>
+      <w:proofErr w:type="spellStart"/>
+      <w:r>
+        <w:rPr>
+          <w:color w:val="000000"/>
           <w:lang w:val="es-CO"/>
         </w:rPr>
         <w:t>Pàgina</w:t>
@@ -2020,7 +2939,7 @@
         </w:rPr>
         <w:t>. Accedido el 27 de abril de 2024. [En línea]. Disponible: </w:t>
       </w:r>
-      <w:hyperlink r:id="rId18" w:tgtFrame="_blank" w:history="1">
+      <w:hyperlink r:id="rId19" w:tgtFrame="_blank" w:history="1">
         <w:r>
           <w:rPr>
             <w:rStyle w:val="Hipervnculo"/>
@@ -2035,7 +2954,7 @@
       <w:pPr>
         <w:pStyle w:val="Bibentry"/>
         <w:rPr>
-          <w:lang w:val="es-CO"/>
+          <w:rStyle w:val="Hipervnculo"/>
         </w:rPr>
       </w:pPr>
       <w:r>
@@ -2051,17 +2970,30 @@
         <w:t xml:space="preserve"> </w:t>
       </w:r>
       <w:r>
-        <w:t>A. Back </w:t>
+        <w:t>A. </w:t>
+      </w:r>
+      <w:r>
+        <w:rPr>
+          <w:color w:val="000000" w:themeColor="text1"/>
+        </w:rPr>
+        <w:t>Back </w:t>
       </w:r>
       <w:r>
         <w:rPr>
           <w:i/>
           <w:iCs/>
+          <w:color w:val="000000" w:themeColor="text1"/>
         </w:rPr>
         <w:t>et al.</w:t>
       </w:r>
       <w:r>
-        <w:t xml:space="preserve"> “Enabling Blockchain Innovations with Pegged Sidechains”. </w:t>
+        <w:rPr>
+          <w:color w:val="000000" w:themeColor="text1"/>
+        </w:rPr>
+        <w:t> “Enabling Blockchain Innovations with Pegged</w:t>
+      </w:r>
+      <w:r>
+        <w:t xml:space="preserve"> Sidechains”. </w:t>
       </w:r>
       <w:proofErr w:type="spellStart"/>
       <w:r>
@@ -2106,14 +3038,88 @@
         <w:t xml:space="preserve">. Accedido el 3 de mayo de 2024. [En línea]. </w:t>
       </w:r>
       <w:r>
+        <w:rPr>
+          <w:lang w:val="es-CO"/>
+        </w:rPr>
         <w:t>Disponible: </w:t>
       </w:r>
-      <w:hyperlink r:id="rId19" w:tgtFrame="_blank" w:history="1">
+      <w:hyperlink r:id="rId20" w:tgtFrame="_blank" w:history="1">
+        <w:r>
+          <w:rPr>
+            <w:rStyle w:val="Hipervnculo"/>
+            <w:lang w:val="es-CO"/>
+          </w:rPr>
+          <w:t>https://blockstream.com/sidechains.pdf</w:t>
+        </w:r>
+      </w:hyperlink>
+    </w:p>
+    <w:p>
+      <w:pPr>
+        <w:pStyle w:val="Bibentry"/>
+        <w:rPr>
+          <w:color w:val="000000" w:themeColor="text1"/>
+          <w:lang w:val="es-CO"/>
+        </w:rPr>
+      </w:pPr>
+      <w:r>
+        <w:rPr>
+          <w:rStyle w:val="Hipervnculo"/>
+          <w:color w:val="000000" w:themeColor="text1"/>
+          <w:u w:val="none"/>
+          <w:lang w:val="es-CO"/>
+        </w:rPr>
+        <w:t xml:space="preserve">[6] </w:t>
+      </w:r>
+      <w:r>
+        <w:rPr>
+          <w:color w:val="000000" w:themeColor="text1"/>
+          <w:lang w:val="es-CO"/>
+        </w:rPr>
+        <w:t xml:space="preserve">Wang, H., </w:t>
+      </w:r>
+      <w:proofErr w:type="spellStart"/>
+      <w:r>
+        <w:rPr>
+          <w:color w:val="000000" w:themeColor="text1"/>
+          <w:lang w:val="es-CO"/>
+        </w:rPr>
+        <w:t>Cen</w:t>
+      </w:r>
+      <w:proofErr w:type="spellEnd"/>
+      <w:r>
+        <w:rPr>
+          <w:color w:val="000000" w:themeColor="text1"/>
+          <w:lang w:val="es-CO"/>
+        </w:rPr>
+        <w:t>, Y., &amp; Li, X. (2017, marzo). </w:t>
+      </w:r>
+      <w:r>
+        <w:rPr>
+          <w:i/>
+          <w:iCs/>
+          <w:color w:val="000000" w:themeColor="text1"/>
+        </w:rPr>
+        <w:t>Blockchain router | proceedings of the 6th international conference on informatics, environment, energy and applications</w:t>
+      </w:r>
+      <w:r>
+        <w:rPr>
+          <w:color w:val="000000" w:themeColor="text1"/>
+        </w:rPr>
+        <w:t>. ACM Other</w:t>
+      </w:r>
+      <w:r>
+        <w:rPr>
+          <w:color w:val="000000" w:themeColor="text1"/>
+          <w:u w:val="single"/>
+        </w:rPr>
+        <w:t xml:space="preserve"> conferences. </w:t>
+      </w:r>
+      <w:hyperlink r:id="rId21" w:tgtFrame="_blank" w:history="1">
         <w:r>
           <w:rPr>
             <w:rStyle w:val="Hipervnculo"/>
           </w:rPr>
-          <w:t>https://blockstream.com/sidechains.pdf</w:t>
+          <w:t>https://dl.acm.org/doi/10.1145/3070617.3070634</w:t>
         </w:r>
       </w:hyperlink>
     </w:p>

</xml_diff>